<commit_message>
backend documentation filled with test cases
</commit_message>
<xml_diff>
--- a/Dokumentáció_végleges.docx
+++ b/Dokumentáció_végleges.docx
@@ -2788,18 +2788,18 @@
           <w:lang w:eastAsia="hu-HU" w:bidi="ar-SA"/>
         </w:rPr>
         <w:drawing>
-          <wp:anchor distT="0" distB="0" distL="114300" distR="114300" simplePos="0" relativeHeight="251685888" behindDoc="0" locked="0" layoutInCell="1" allowOverlap="1" wp14:anchorId="67209726" wp14:editId="68537B9F">
+          <wp:anchor distT="0" distB="0" distL="114300" distR="114300" simplePos="0" relativeHeight="251685888" behindDoc="0" locked="0" layoutInCell="1" allowOverlap="1" wp14:anchorId="6E35D97D" wp14:editId="22E58740">
             <wp:simplePos x="0" y="0"/>
-            <wp:positionH relativeFrom="column">
-              <wp:posOffset>-710565</wp:posOffset>
+            <wp:positionH relativeFrom="page">
+              <wp:posOffset>16510</wp:posOffset>
             </wp:positionH>
             <wp:positionV relativeFrom="paragraph">
               <wp:posOffset>369570</wp:posOffset>
             </wp:positionV>
-            <wp:extent cx="7515225" cy="4972050"/>
+            <wp:extent cx="7534275" cy="4476750"/>
             <wp:effectExtent l="0" t="0" r="9525" b="0"/>
             <wp:wrapSquare wrapText="bothSides"/>
-            <wp:docPr id="1" name="Kép 1"/>
+            <wp:docPr id="18" name="Kép 18"/>
             <wp:cNvGraphicFramePr>
               <a:graphicFrameLocks xmlns:a="http://schemas.openxmlformats.org/drawingml/2006/main" noChangeAspect="1"/>
             </wp:cNvGraphicFramePr>
@@ -2825,7 +2825,7 @@
                   <pic:spPr>
                     <a:xfrm>
                       <a:off x="0" y="0"/>
-                      <a:ext cx="7515225" cy="4972050"/>
+                      <a:ext cx="7534275" cy="4476750"/>
                     </a:xfrm>
                     <a:prstGeom prst="rect">
                       <a:avLst/>
@@ -2929,16 +2929,7 @@
           <w:color w:val="1D2530"/>
           <w:sz w:val="22"/>
         </w:rPr>
-        <w:t xml:space="preserve"> </w:t>
-      </w:r>
-      <w:r>
-        <w:rPr>
-          <w:rFonts w:ascii="Roboto, Arial, HelveticaNeue, s" w:hAnsi="Roboto, Arial, HelveticaNeue, s"/>
-          <w:bCs/>
-          <w:color w:val="1D2530"/>
-          <w:sz w:val="22"/>
-        </w:rPr>
-        <w:t>Válaszként egy Access tokent ad vissza, amely a további autentikációt igénylő végpontok eléréséhez szükséges.</w:t>
+        <w:t xml:space="preserve"> Válaszként egy Access tokent ad vissza, amely a további autentikációt igénylő végpontok eléréséhez szükséges.</w:t>
       </w:r>
     </w:p>
     <w:p>
@@ -3013,25 +3004,7 @@
           <w:color w:val="1D2530"/>
           <w:sz w:val="22"/>
         </w:rPr>
-        <w:t xml:space="preserve"> a </w:t>
-      </w:r>
-      <w:r>
-        <w:rPr>
-          <w:rFonts w:ascii="Roboto, Arial, HelveticaNeue, s" w:hAnsi="Roboto, Arial, HelveticaNeue, s"/>
-          <w:bCs/>
-          <w:color w:val="1D2530"/>
-          <w:sz w:val="22"/>
-        </w:rPr>
-        <w:t>regisztrációhoz</w:t>
-      </w:r>
-      <w:r>
-        <w:rPr>
-          <w:rFonts w:ascii="Roboto, Arial, HelveticaNeue, s" w:hAnsi="Roboto, Arial, HelveticaNeue, s"/>
-          <w:bCs/>
-          <w:color w:val="1D2530"/>
-          <w:sz w:val="22"/>
-        </w:rPr>
-        <w:t xml:space="preserve"> szükséges végpont, amely és cors middlewaret használ a cross origin requuestek kezelésére, illetve egy json response middlewaret, hogy a válasz mindenképpen json formátumban érkezzen meg. Input paraméterként vár egy az </w:t>
+        <w:t xml:space="preserve"> a regisztrációhoz szükséges végpont, amely és cors middlewaret használ a cross origin requuestek kezelésére, illetve egy json response middlewaret, hogy a válasz mindenképpen json formátumban érkezzen meg. Input paraméterként vár egy az </w:t>
       </w:r>
       <w:r>
         <w:rPr>
@@ -3104,17 +3077,7 @@
           <w:color w:val="1D2530"/>
           <w:sz w:val="22"/>
         </w:rPr>
-        <w:t>logout</w:t>
-      </w:r>
-      <w:r>
-        <w:rPr>
-          <w:rFonts w:ascii="Roboto, Arial, HelveticaNeue, s" w:hAnsi="Roboto, Arial, HelveticaNeue, s"/>
-          <w:b/>
-          <w:bCs/>
-          <w:color w:val="1D2530"/>
-          <w:sz w:val="22"/>
-        </w:rPr>
-        <w:t xml:space="preserve"> (POST) </w:t>
+        <w:t xml:space="preserve">logout (POST) </w:t>
       </w:r>
       <w:r>
         <w:rPr>
@@ -3133,16 +3096,7 @@
           <w:color w:val="1D2530"/>
           <w:sz w:val="22"/>
         </w:rPr>
-        <w:t xml:space="preserve"> </w:t>
-      </w:r>
-      <w:r>
-        <w:rPr>
-          <w:rFonts w:ascii="Roboto, Arial, HelveticaNeue, s" w:hAnsi="Roboto, Arial, HelveticaNeue, s"/>
-          <w:bCs/>
-          <w:color w:val="1D2530"/>
-          <w:sz w:val="22"/>
-        </w:rPr>
-        <w:t>a kijelentkezéshez szükséges végpont, authentikáció szükséges hozzá, ezután kerül felszabadításra az adott felhasználóhoz tartozó acces token, válaszként unauthenticated hibaüzenetet, vagy egy Sikeresen kilejentkezett üzenetet kapunk.</w:t>
+        <w:t xml:space="preserve"> a kijelentkezéshez szükséges végpont, authentikáció szükséges hozzá, ezután kerül felszabadításra az adott felhasználóhoz tartozó acces token, válaszként unauthenticated hibaüzenetet, vagy egy Sikeresen kilejentkezett üzenetet kapunk.</w:t>
       </w:r>
     </w:p>
     <w:p>
@@ -3163,15 +3117,51 @@
       <w:pPr>
         <w:pStyle w:val="Textbody"/>
         <w:spacing w:after="0"/>
-        <w:ind w:left="709"/>
-        <w:rPr>
-          <w:rFonts w:ascii="Roboto, Arial, HelveticaNeue, s" w:hAnsi="Roboto, Arial, HelveticaNeue, s"/>
-          <w:b/>
-          <w:bCs/>
-          <w:color w:val="1D2530"/>
-          <w:sz w:val="22"/>
-        </w:rPr>
-      </w:pPr>
+        <w:ind w:left="705"/>
+        <w:rPr>
+          <w:rFonts w:ascii="Roboto, Arial, HelveticaNeue, s" w:hAnsi="Roboto, Arial, HelveticaNeue, s"/>
+          <w:bCs/>
+          <w:color w:val="1D2530"/>
+          <w:sz w:val="22"/>
+        </w:rPr>
+      </w:pPr>
+      <w:r>
+        <w:rPr>
+          <w:rFonts w:ascii="Roboto, Arial, HelveticaNeue, s" w:hAnsi="Roboto, Arial, HelveticaNeue, s"/>
+          <w:b/>
+          <w:bCs/>
+          <w:color w:val="1D2530"/>
+          <w:sz w:val="22"/>
+        </w:rPr>
+        <w:t xml:space="preserve">api/routes (GET) :  </w:t>
+      </w:r>
+      <w:r>
+        <w:rPr>
+          <w:rFonts w:ascii="Roboto, Arial, HelveticaNeue, s" w:hAnsi="Roboto, Arial, HelveticaNeue, s"/>
+          <w:bCs/>
+          <w:color w:val="1D2530"/>
+          <w:sz w:val="22"/>
+        </w:rPr>
+        <w:t xml:space="preserve">nyilvános </w:t>
+      </w:r>
+      <w:r>
+        <w:rPr>
+          <w:rFonts w:ascii="Roboto, Arial, HelveticaNeue, s" w:hAnsi="Roboto, Arial, HelveticaNeue, s"/>
+          <w:bCs/>
+          <w:color w:val="1D2530"/>
+          <w:sz w:val="22"/>
+        </w:rPr>
+        <w:t>végpont</w:t>
+      </w:r>
+      <w:r>
+        <w:rPr>
+          <w:rFonts w:ascii="Roboto, Arial, HelveticaNeue, s" w:hAnsi="Roboto, Arial, HelveticaNeue, s"/>
+          <w:bCs/>
+          <w:color w:val="1D2530"/>
+          <w:sz w:val="22"/>
+        </w:rPr>
+        <w:t>, authentikáció nem szükséges hozzá, az adatbázisban szereplő összes út lekérdezésére szolgál</w:t>
+      </w:r>
     </w:p>
     <w:p>
       <w:pPr>
@@ -3180,48 +3170,12 @@
         <w:ind w:left="705"/>
         <w:rPr>
           <w:rFonts w:ascii="Roboto, Arial, HelveticaNeue, s" w:hAnsi="Roboto, Arial, HelveticaNeue, s"/>
-          <w:bCs/>
-          <w:color w:val="1D2530"/>
-          <w:sz w:val="22"/>
-        </w:rPr>
-      </w:pPr>
-      <w:r>
-        <w:rPr>
-          <w:rFonts w:ascii="Roboto, Arial, HelveticaNeue, s" w:hAnsi="Roboto, Arial, HelveticaNeue, s"/>
-          <w:b/>
-          <w:bCs/>
-          <w:color w:val="1D2530"/>
-          <w:sz w:val="22"/>
-        </w:rPr>
-        <w:t xml:space="preserve">api/routes (GET) :  </w:t>
-      </w:r>
-      <w:r>
-        <w:rPr>
-          <w:rFonts w:ascii="Roboto, Arial, HelveticaNeue, s" w:hAnsi="Roboto, Arial, HelveticaNeue, s"/>
-          <w:bCs/>
-          <w:color w:val="1D2530"/>
-          <w:sz w:val="22"/>
-        </w:rPr>
-        <w:t xml:space="preserve">nyilvános </w:t>
-      </w:r>
-      <w:r>
-        <w:rPr>
-          <w:rFonts w:ascii="Roboto, Arial, HelveticaNeue, s" w:hAnsi="Roboto, Arial, HelveticaNeue, s"/>
-          <w:bCs/>
-          <w:color w:val="1D2530"/>
-          <w:sz w:val="22"/>
-        </w:rPr>
-        <w:t>végpont</w:t>
-      </w:r>
-      <w:r>
-        <w:rPr>
-          <w:rFonts w:ascii="Roboto, Arial, HelveticaNeue, s" w:hAnsi="Roboto, Arial, HelveticaNeue, s"/>
-          <w:bCs/>
-          <w:color w:val="1D2530"/>
-          <w:sz w:val="22"/>
-        </w:rPr>
-        <w:t>, authentikáció nem szükséges hozzá, az adatbázisban szereplő összes út lekérdezésére szolgál</w:t>
-      </w:r>
+          <w:b/>
+          <w:bCs/>
+          <w:color w:val="1D2530"/>
+          <w:sz w:val="22"/>
+        </w:rPr>
+      </w:pPr>
     </w:p>
     <w:p>
       <w:pPr>
@@ -3230,12 +3184,30 @@
         <w:ind w:left="705"/>
         <w:rPr>
           <w:rFonts w:ascii="Roboto, Arial, HelveticaNeue, s" w:hAnsi="Roboto, Arial, HelveticaNeue, s"/>
-          <w:b/>
-          <w:bCs/>
-          <w:color w:val="1D2530"/>
-          <w:sz w:val="22"/>
-        </w:rPr>
-      </w:pPr>
+          <w:bCs/>
+          <w:color w:val="1D2530"/>
+          <w:sz w:val="22"/>
+        </w:rPr>
+      </w:pPr>
+      <w:r>
+        <w:rPr>
+          <w:rFonts w:ascii="Roboto, Arial, HelveticaNeue, s" w:hAnsi="Roboto, Arial, HelveticaNeue, s"/>
+          <w:b/>
+          <w:bCs/>
+          <w:color w:val="1D2530"/>
+          <w:sz w:val="22"/>
+        </w:rPr>
+        <w:t xml:space="preserve">api/routes (POST) : </w:t>
+      </w:r>
+      <w:r>
+        <w:rPr>
+          <w:rFonts w:ascii="Roboto, Arial, HelveticaNeue, s" w:hAnsi="Roboto, Arial, HelveticaNeue, s"/>
+          <w:bCs/>
+          <w:color w:val="1D2530"/>
+          <w:sz w:val="22"/>
+        </w:rPr>
+        <w:t>új útvonal felvételére szolgáló végpont, admin jogú felhasználótól szükséges authentikáció hozzá, válaszként hiba üzenetet ad vissza, ha egy adott mező helytelenül lett kitöltve ( validációk ), illetve egy success üzenetet, ha a felvétel sikerül.</w:t>
+      </w:r>
     </w:p>
     <w:p>
       <w:pPr>
@@ -3244,30 +3216,12 @@
         <w:ind w:left="705"/>
         <w:rPr>
           <w:rFonts w:ascii="Roboto, Arial, HelveticaNeue, s" w:hAnsi="Roboto, Arial, HelveticaNeue, s"/>
-          <w:bCs/>
-          <w:color w:val="1D2530"/>
-          <w:sz w:val="22"/>
-        </w:rPr>
-      </w:pPr>
-      <w:r>
-        <w:rPr>
-          <w:rFonts w:ascii="Roboto, Arial, HelveticaNeue, s" w:hAnsi="Roboto, Arial, HelveticaNeue, s"/>
-          <w:b/>
-          <w:bCs/>
-          <w:color w:val="1D2530"/>
-          <w:sz w:val="22"/>
-        </w:rPr>
-        <w:t xml:space="preserve">api/routes (POST) : </w:t>
-      </w:r>
-      <w:r>
-        <w:rPr>
-          <w:rFonts w:ascii="Roboto, Arial, HelveticaNeue, s" w:hAnsi="Roboto, Arial, HelveticaNeue, s"/>
-          <w:bCs/>
-          <w:color w:val="1D2530"/>
-          <w:sz w:val="22"/>
-        </w:rPr>
-        <w:t>új útvonal felvételére szolgáló végpont, admin jogú felhasználótól szükséges authentikáció hozzá, válaszként hiba üzenetet ad vissza, ha egy adott mező helytelenül lett kitöltve ( validációk ), illetve egy success üzenetet, ha a felvétel sikerül.</w:t>
-      </w:r>
+          <w:b/>
+          <w:bCs/>
+          <w:color w:val="1D2530"/>
+          <w:sz w:val="22"/>
+        </w:rPr>
+      </w:pPr>
     </w:p>
     <w:p>
       <w:pPr>
@@ -3276,12 +3230,39 @@
         <w:ind w:left="705"/>
         <w:rPr>
           <w:rFonts w:ascii="Roboto, Arial, HelveticaNeue, s" w:hAnsi="Roboto, Arial, HelveticaNeue, s"/>
-          <w:b/>
-          <w:bCs/>
-          <w:color w:val="1D2530"/>
-          <w:sz w:val="22"/>
-        </w:rPr>
-      </w:pPr>
+          <w:bCs/>
+          <w:color w:val="1D2530"/>
+          <w:sz w:val="22"/>
+        </w:rPr>
+      </w:pPr>
+      <w:r>
+        <w:rPr>
+          <w:rFonts w:ascii="Roboto, Arial, HelveticaNeue, s" w:hAnsi="Roboto, Arial, HelveticaNeue, s"/>
+          <w:b/>
+          <w:bCs/>
+          <w:color w:val="1D2530"/>
+          <w:sz w:val="22"/>
+        </w:rPr>
+        <w:t>api/routes/{route} (DELETE):</w:t>
+      </w:r>
+      <w:r>
+        <w:rPr>
+          <w:rFonts w:ascii="Roboto, Arial, HelveticaNeue, s" w:hAnsi="Roboto, Arial, HelveticaNeue, s"/>
+          <w:bCs/>
+          <w:color w:val="1D2530"/>
+          <w:sz w:val="22"/>
+        </w:rPr>
+        <w:t xml:space="preserve"> egy útvonal törlésére szolgáló végpont, admin jogú felhasználótól szükséges authentikáció hozzá, válaszként hiba üzenetet ad vissza, ha </w:t>
+      </w:r>
+      <w:r>
+        <w:rPr>
+          <w:rFonts w:ascii="Roboto, Arial, HelveticaNeue, s" w:hAnsi="Roboto, Arial, HelveticaNeue, s"/>
+          <w:bCs/>
+          <w:color w:val="1D2530"/>
+          <w:sz w:val="22"/>
+        </w:rPr>
+        <w:t>a kért rekord nem szerepel az adatbázisban, vagy ha a felhasználónak nincs hozzá jogosultsága.</w:t>
+      </w:r>
     </w:p>
     <w:p>
       <w:pPr>
@@ -3295,43 +3276,6 @@
           <w:sz w:val="22"/>
         </w:rPr>
       </w:pPr>
-      <w:r>
-        <w:rPr>
-          <w:rFonts w:ascii="Roboto, Arial, HelveticaNeue, s" w:hAnsi="Roboto, Arial, HelveticaNeue, s"/>
-          <w:b/>
-          <w:bCs/>
-          <w:color w:val="1D2530"/>
-          <w:sz w:val="22"/>
-        </w:rPr>
-        <w:t>api/routes/{route} (DELETE):</w:t>
-      </w:r>
-      <w:r>
-        <w:rPr>
-          <w:rFonts w:ascii="Roboto, Arial, HelveticaNeue, s" w:hAnsi="Roboto, Arial, HelveticaNeue, s"/>
-          <w:bCs/>
-          <w:color w:val="1D2530"/>
-          <w:sz w:val="22"/>
-        </w:rPr>
-        <w:t xml:space="preserve"> egy útvonal törlésére szolgáló végpont, </w:t>
-      </w:r>
-      <w:r>
-        <w:rPr>
-          <w:rFonts w:ascii="Roboto, Arial, HelveticaNeue, s" w:hAnsi="Roboto, Arial, HelveticaNeue, s"/>
-          <w:bCs/>
-          <w:color w:val="1D2530"/>
-          <w:sz w:val="22"/>
-        </w:rPr>
-        <w:t xml:space="preserve">admin jogú felhasználótól szükséges authentikáció hozzá, válaszként hiba üzenetet ad vissza, ha </w:t>
-      </w:r>
-      <w:r>
-        <w:rPr>
-          <w:rFonts w:ascii="Roboto, Arial, HelveticaNeue, s" w:hAnsi="Roboto, Arial, HelveticaNeue, s"/>
-          <w:bCs/>
-          <w:color w:val="1D2530"/>
-          <w:sz w:val="22"/>
-        </w:rPr>
-        <w:t>a kért rekord nem szerepel az adatbázisban, vagy ha a felhasználónak nincs hozzá jogosultsága.</w:t>
-      </w:r>
     </w:p>
     <w:p>
       <w:pPr>
@@ -3345,6 +3289,61 @@
           <w:sz w:val="22"/>
         </w:rPr>
       </w:pPr>
+      <w:r>
+        <w:rPr>
+          <w:rFonts w:ascii="Roboto, Arial, HelveticaNeue, s" w:hAnsi="Roboto, Arial, HelveticaNeue, s"/>
+          <w:b/>
+          <w:bCs/>
+          <w:color w:val="1D2530"/>
+          <w:sz w:val="22"/>
+        </w:rPr>
+        <w:t xml:space="preserve">api/routes/{route} (PUT) : </w:t>
+      </w:r>
+      <w:r>
+        <w:rPr>
+          <w:rFonts w:ascii="Roboto, Arial, HelveticaNeue, s" w:hAnsi="Roboto, Arial, HelveticaNeue, s"/>
+          <w:bCs/>
+          <w:color w:val="1D2530"/>
+          <w:sz w:val="22"/>
+        </w:rPr>
+        <w:t xml:space="preserve">egy meglévő útvonal módosítására szolgáló végpont, </w:t>
+      </w:r>
+      <w:r>
+        <w:rPr>
+          <w:rFonts w:ascii="Roboto, Arial, HelveticaNeue, s" w:hAnsi="Roboto, Arial, HelveticaNeue, s"/>
+          <w:bCs/>
+          <w:color w:val="1D2530"/>
+          <w:sz w:val="22"/>
+        </w:rPr>
+        <w:t xml:space="preserve">felhasználói authentikáció szükséges az eléréséhez, amiatt, ha egy felhasználó bővíteni szeretné a kosarának a tartalmát, akkor az ehhez szükséges módosításokhoz ne kelljen admin jogú user authentikáció, </w:t>
+      </w:r>
+      <w:r>
+        <w:rPr>
+          <w:rFonts w:ascii="Roboto, Arial, HelveticaNeue, s" w:hAnsi="Roboto, Arial, HelveticaNeue, s"/>
+          <w:bCs/>
+          <w:color w:val="1D2530"/>
+          <w:sz w:val="22"/>
+        </w:rPr>
+        <w:t xml:space="preserve">válaszként hiba üzenetet ad vissza, ha egy adott mező helytelenül lett kitöltve ( validációk ), illetve egy success üzenetet, ha a </w:t>
+      </w:r>
+      <w:r>
+        <w:rPr>
+          <w:rFonts w:ascii="Roboto, Arial, HelveticaNeue, s" w:hAnsi="Roboto, Arial, HelveticaNeue, s"/>
+          <w:bCs/>
+          <w:color w:val="1D2530"/>
+          <w:sz w:val="22"/>
+        </w:rPr>
+        <w:t>módosítás</w:t>
+      </w:r>
+      <w:r>
+        <w:rPr>
+          <w:rFonts w:ascii="Roboto, Arial, HelveticaNeue, s" w:hAnsi="Roboto, Arial, HelveticaNeue, s"/>
+          <w:bCs/>
+          <w:color w:val="1D2530"/>
+          <w:sz w:val="22"/>
+        </w:rPr>
+        <w:t xml:space="preserve"> sikerül.</w:t>
+      </w:r>
     </w:p>
     <w:p>
       <w:pPr>
@@ -3358,61 +3357,6 @@
           <w:sz w:val="22"/>
         </w:rPr>
       </w:pPr>
-      <w:r>
-        <w:rPr>
-          <w:rFonts w:ascii="Roboto, Arial, HelveticaNeue, s" w:hAnsi="Roboto, Arial, HelveticaNeue, s"/>
-          <w:b/>
-          <w:bCs/>
-          <w:color w:val="1D2530"/>
-          <w:sz w:val="22"/>
-        </w:rPr>
-        <w:t xml:space="preserve">api/routes/{route} (PUT) : </w:t>
-      </w:r>
-      <w:r>
-        <w:rPr>
-          <w:rFonts w:ascii="Roboto, Arial, HelveticaNeue, s" w:hAnsi="Roboto, Arial, HelveticaNeue, s"/>
-          <w:bCs/>
-          <w:color w:val="1D2530"/>
-          <w:sz w:val="22"/>
-        </w:rPr>
-        <w:t xml:space="preserve">egy meglévő útvonal módosítására szolgáló végpont, </w:t>
-      </w:r>
-      <w:r>
-        <w:rPr>
-          <w:rFonts w:ascii="Roboto, Arial, HelveticaNeue, s" w:hAnsi="Roboto, Arial, HelveticaNeue, s"/>
-          <w:bCs/>
-          <w:color w:val="1D2530"/>
-          <w:sz w:val="22"/>
-        </w:rPr>
-        <w:t xml:space="preserve">felhasználói authentikáció szükséges az eléréséhez, amiatt, ha egy felhasználó bővíteni szeretné a kosarának a tartalmát, akkor az ehhez szükséges módosításokhoz ne kelljen admin jogú user authentikáció, </w:t>
-      </w:r>
-      <w:r>
-        <w:rPr>
-          <w:rFonts w:ascii="Roboto, Arial, HelveticaNeue, s" w:hAnsi="Roboto, Arial, HelveticaNeue, s"/>
-          <w:bCs/>
-          <w:color w:val="1D2530"/>
-          <w:sz w:val="22"/>
-        </w:rPr>
-        <w:t xml:space="preserve">válaszként hiba üzenetet ad vissza, ha egy adott mező helytelenül lett kitöltve ( validációk ), illetve egy success üzenetet, ha a </w:t>
-      </w:r>
-      <w:r>
-        <w:rPr>
-          <w:rFonts w:ascii="Roboto, Arial, HelveticaNeue, s" w:hAnsi="Roboto, Arial, HelveticaNeue, s"/>
-          <w:bCs/>
-          <w:color w:val="1D2530"/>
-          <w:sz w:val="22"/>
-        </w:rPr>
-        <w:t>módosítás</w:t>
-      </w:r>
-      <w:r>
-        <w:rPr>
-          <w:rFonts w:ascii="Roboto, Arial, HelveticaNeue, s" w:hAnsi="Roboto, Arial, HelveticaNeue, s"/>
-          <w:bCs/>
-          <w:color w:val="1D2530"/>
-          <w:sz w:val="22"/>
-        </w:rPr>
-        <w:t xml:space="preserve"> sikerül.</w:t>
-      </w:r>
     </w:p>
     <w:p>
       <w:pPr>
@@ -3426,6 +3370,25 @@
           <w:sz w:val="22"/>
         </w:rPr>
       </w:pPr>
+      <w:r>
+        <w:rPr>
+          <w:rFonts w:ascii="Roboto, Arial, HelveticaNeue, s" w:hAnsi="Roboto, Arial, HelveticaNeue, s"/>
+          <w:b/>
+          <w:bCs/>
+          <w:color w:val="1D2530"/>
+          <w:sz w:val="22"/>
+        </w:rPr>
+        <w:t>api/routes/{route} (GET) :</w:t>
+      </w:r>
+      <w:r>
+        <w:rPr>
+          <w:rFonts w:ascii="Roboto, Arial, HelveticaNeue, s" w:hAnsi="Roboto, Arial, HelveticaNeue, s"/>
+          <w:bCs/>
+          <w:color w:val="1D2530"/>
+          <w:sz w:val="22"/>
+        </w:rPr>
+        <w:t xml:space="preserve"> egy adott útvonal lekérdezésére szolgáló végpont, authentikáció nem szükséges hozzá, válaszul visszaadja az adott rekordot, ha szerepel az adatbázisban ( validáció ) .</w:t>
+      </w:r>
     </w:p>
     <w:p>
       <w:pPr>
@@ -3439,25 +3402,6 @@
           <w:sz w:val="22"/>
         </w:rPr>
       </w:pPr>
-      <w:r>
-        <w:rPr>
-          <w:rFonts w:ascii="Roboto, Arial, HelveticaNeue, s" w:hAnsi="Roboto, Arial, HelveticaNeue, s"/>
-          <w:b/>
-          <w:bCs/>
-          <w:color w:val="1D2530"/>
-          <w:sz w:val="22"/>
-        </w:rPr>
-        <w:t>api/routes/{route} (GET) :</w:t>
-      </w:r>
-      <w:r>
-        <w:rPr>
-          <w:rFonts w:ascii="Roboto, Arial, HelveticaNeue, s" w:hAnsi="Roboto, Arial, HelveticaNeue, s"/>
-          <w:bCs/>
-          <w:color w:val="1D2530"/>
-          <w:sz w:val="22"/>
-        </w:rPr>
-        <w:t xml:space="preserve"> egy adott útvonal lekérdezésére szolgáló végpont, authentikáció nem szükséges hozzá, válaszul visszaadja az adott rekordot, ha szerepel az adatbázisban ( validáció ) .</w:t>
-      </w:r>
     </w:p>
     <w:p>
       <w:pPr>
@@ -3471,6 +3415,61 @@
           <w:sz w:val="22"/>
         </w:rPr>
       </w:pPr>
+      <w:r>
+        <w:rPr>
+          <w:rFonts w:ascii="Roboto, Arial, HelveticaNeue, s" w:hAnsi="Roboto, Arial, HelveticaNeue, s"/>
+          <w:b/>
+          <w:bCs/>
+          <w:color w:val="1D2530"/>
+          <w:sz w:val="22"/>
+        </w:rPr>
+        <w:t xml:space="preserve">api/vehicles (GET) :  </w:t>
+      </w:r>
+      <w:r>
+        <w:rPr>
+          <w:rFonts w:ascii="Roboto, Arial, HelveticaNeue, s" w:hAnsi="Roboto, Arial, HelveticaNeue, s"/>
+          <w:bCs/>
+          <w:color w:val="1D2530"/>
+          <w:sz w:val="22"/>
+        </w:rPr>
+        <w:t xml:space="preserve">nyilvános </w:t>
+      </w:r>
+      <w:r>
+        <w:rPr>
+          <w:rFonts w:ascii="Roboto, Arial, HelveticaNeue, s" w:hAnsi="Roboto, Arial, HelveticaNeue, s"/>
+          <w:bCs/>
+          <w:color w:val="1D2530"/>
+          <w:sz w:val="22"/>
+        </w:rPr>
+        <w:t>végpont</w:t>
+      </w:r>
+      <w:r>
+        <w:rPr>
+          <w:rFonts w:ascii="Roboto, Arial, HelveticaNeue, s" w:hAnsi="Roboto, Arial, HelveticaNeue, s"/>
+          <w:bCs/>
+          <w:color w:val="1D2530"/>
+          <w:sz w:val="22"/>
+        </w:rPr>
+        <w:t xml:space="preserve">, authentikáció nem szükséges hozzá, az adatbázisban szereplő </w:t>
+      </w:r>
+      <w:r>
+        <w:rPr>
+          <w:rFonts w:ascii="Roboto, Arial, HelveticaNeue, s" w:hAnsi="Roboto, Arial, HelveticaNeue, s"/>
+          <w:bCs/>
+          <w:color w:val="1D2530"/>
+          <w:sz w:val="22"/>
+        </w:rPr>
+        <w:t>összes jármű</w:t>
+      </w:r>
+      <w:r>
+        <w:rPr>
+          <w:rFonts w:ascii="Roboto, Arial, HelveticaNeue, s" w:hAnsi="Roboto, Arial, HelveticaNeue, s"/>
+          <w:bCs/>
+          <w:color w:val="1D2530"/>
+          <w:sz w:val="22"/>
+        </w:rPr>
+        <w:t xml:space="preserve"> lekérdezésére szolgál</w:t>
+      </w:r>
     </w:p>
     <w:p>
       <w:pPr>
@@ -3479,86 +3478,12 @@
         <w:ind w:left="705"/>
         <w:rPr>
           <w:rFonts w:ascii="Roboto, Arial, HelveticaNeue, s" w:hAnsi="Roboto, Arial, HelveticaNeue, s"/>
-          <w:bCs/>
-          <w:color w:val="1D2530"/>
-          <w:sz w:val="22"/>
-        </w:rPr>
-      </w:pPr>
-      <w:r>
-        <w:rPr>
-          <w:rFonts w:ascii="Roboto, Arial, HelveticaNeue, s" w:hAnsi="Roboto, Arial, HelveticaNeue, s"/>
-          <w:b/>
-          <w:bCs/>
-          <w:color w:val="1D2530"/>
-          <w:sz w:val="22"/>
-        </w:rPr>
-        <w:t>api/</w:t>
-      </w:r>
-      <w:r>
-        <w:rPr>
-          <w:rFonts w:ascii="Roboto, Arial, HelveticaNeue, s" w:hAnsi="Roboto, Arial, HelveticaNeue, s"/>
-          <w:b/>
-          <w:bCs/>
-          <w:color w:val="1D2530"/>
-          <w:sz w:val="22"/>
-        </w:rPr>
-        <w:t>vehicles</w:t>
-      </w:r>
-      <w:r>
-        <w:rPr>
-          <w:rFonts w:ascii="Roboto, Arial, HelveticaNeue, s" w:hAnsi="Roboto, Arial, HelveticaNeue, s"/>
-          <w:b/>
-          <w:bCs/>
-          <w:color w:val="1D2530"/>
-          <w:sz w:val="22"/>
-        </w:rPr>
-        <w:t xml:space="preserve"> (GET) :  </w:t>
-      </w:r>
-      <w:r>
-        <w:rPr>
-          <w:rFonts w:ascii="Roboto, Arial, HelveticaNeue, s" w:hAnsi="Roboto, Arial, HelveticaNeue, s"/>
-          <w:bCs/>
-          <w:color w:val="1D2530"/>
-          <w:sz w:val="22"/>
-        </w:rPr>
-        <w:t xml:space="preserve">nyilvános </w:t>
-      </w:r>
-      <w:r>
-        <w:rPr>
-          <w:rFonts w:ascii="Roboto, Arial, HelveticaNeue, s" w:hAnsi="Roboto, Arial, HelveticaNeue, s"/>
-          <w:bCs/>
-          <w:color w:val="1D2530"/>
-          <w:sz w:val="22"/>
-        </w:rPr>
-        <w:t>végpont</w:t>
-      </w:r>
-      <w:r>
-        <w:rPr>
-          <w:rFonts w:ascii="Roboto, Arial, HelveticaNeue, s" w:hAnsi="Roboto, Arial, HelveticaNeue, s"/>
-          <w:bCs/>
-          <w:color w:val="1D2530"/>
-          <w:sz w:val="22"/>
-        </w:rPr>
-        <w:t xml:space="preserve">, authentikáció nem szükséges hozzá, az adatbázisban szereplő </w:t>
-      </w:r>
-      <w:r>
-        <w:rPr>
-          <w:rFonts w:ascii="Roboto, Arial, HelveticaNeue, s" w:hAnsi="Roboto, Arial, HelveticaNeue, s"/>
-          <w:bCs/>
-          <w:color w:val="1D2530"/>
-          <w:sz w:val="22"/>
-        </w:rPr>
-        <w:t>összes jármű</w:t>
-      </w:r>
-      <w:r>
-        <w:rPr>
-          <w:rFonts w:ascii="Roboto, Arial, HelveticaNeue, s" w:hAnsi="Roboto, Arial, HelveticaNeue, s"/>
-          <w:bCs/>
-          <w:color w:val="1D2530"/>
-          <w:sz w:val="22"/>
-        </w:rPr>
-        <w:t xml:space="preserve"> lekérdezésére szolgál</w:t>
-      </w:r>
+          <w:b/>
+          <w:bCs/>
+          <w:color w:val="1D2530"/>
+          <w:sz w:val="22"/>
+        </w:rPr>
+      </w:pPr>
     </w:p>
     <w:p>
       <w:pPr>
@@ -3567,12 +3492,68 @@
         <w:ind w:left="705"/>
         <w:rPr>
           <w:rFonts w:ascii="Roboto, Arial, HelveticaNeue, s" w:hAnsi="Roboto, Arial, HelveticaNeue, s"/>
-          <w:b/>
-          <w:bCs/>
-          <w:color w:val="1D2530"/>
-          <w:sz w:val="22"/>
-        </w:rPr>
-      </w:pPr>
+          <w:bCs/>
+          <w:color w:val="1D2530"/>
+          <w:sz w:val="22"/>
+        </w:rPr>
+      </w:pPr>
+      <w:r>
+        <w:rPr>
+          <w:rFonts w:ascii="Roboto, Arial, HelveticaNeue, s" w:hAnsi="Roboto, Arial, HelveticaNeue, s"/>
+          <w:b/>
+          <w:bCs/>
+          <w:color w:val="1D2530"/>
+          <w:sz w:val="22"/>
+        </w:rPr>
+        <w:t>api/</w:t>
+      </w:r>
+      <w:r>
+        <w:rPr>
+          <w:rFonts w:ascii="Roboto, Arial, HelveticaNeue, s" w:hAnsi="Roboto, Arial, HelveticaNeue, s"/>
+          <w:b/>
+          <w:bCs/>
+          <w:color w:val="1D2530"/>
+          <w:sz w:val="22"/>
+        </w:rPr>
+        <w:t xml:space="preserve"> </w:t>
+      </w:r>
+      <w:r>
+        <w:rPr>
+          <w:rFonts w:ascii="Roboto, Arial, HelveticaNeue, s" w:hAnsi="Roboto, Arial, HelveticaNeue, s"/>
+          <w:b/>
+          <w:bCs/>
+          <w:color w:val="1D2530"/>
+          <w:sz w:val="22"/>
+        </w:rPr>
+        <w:t xml:space="preserve">vehicles (POST) : </w:t>
+      </w:r>
+      <w:r>
+        <w:rPr>
+          <w:rFonts w:ascii="Roboto, Arial, HelveticaNeue, s" w:hAnsi="Roboto, Arial, HelveticaNeue, s"/>
+          <w:bCs/>
+          <w:color w:val="1D2530"/>
+          <w:sz w:val="22"/>
+        </w:rPr>
+        <w:t xml:space="preserve">új </w:t>
+      </w:r>
+      <w:r>
+        <w:rPr>
+          <w:rFonts w:ascii="Roboto, Arial, HelveticaNeue, s" w:hAnsi="Roboto, Arial, HelveticaNeue, s"/>
+          <w:bCs/>
+          <w:color w:val="1D2530"/>
+          <w:sz w:val="22"/>
+        </w:rPr>
+        <w:t>jármű</w:t>
+      </w:r>
+      <w:r>
+        <w:rPr>
+          <w:rFonts w:ascii="Roboto, Arial, HelveticaNeue, s" w:hAnsi="Roboto, Arial, HelveticaNeue, s"/>
+          <w:bCs/>
+          <w:color w:val="1D2530"/>
+          <w:sz w:val="22"/>
+        </w:rPr>
+        <w:t xml:space="preserve"> felvételére szolgáló végpont, admin jogú felhasználótól szükséges authentikáció hozzá, válaszként hiba üzenetet ad vissza, ha egy adott mező helytelenül lett kitöltve ( validációk ), illetve egy success üzenetet, ha a felvétel sikerül.</w:t>
+      </w:r>
     </w:p>
     <w:p>
       <w:pPr>
@@ -3581,68 +3562,12 @@
         <w:ind w:left="705"/>
         <w:rPr>
           <w:rFonts w:ascii="Roboto, Arial, HelveticaNeue, s" w:hAnsi="Roboto, Arial, HelveticaNeue, s"/>
-          <w:bCs/>
-          <w:color w:val="1D2530"/>
-          <w:sz w:val="22"/>
-        </w:rPr>
-      </w:pPr>
-      <w:r>
-        <w:rPr>
-          <w:rFonts w:ascii="Roboto, Arial, HelveticaNeue, s" w:hAnsi="Roboto, Arial, HelveticaNeue, s"/>
-          <w:b/>
-          <w:bCs/>
-          <w:color w:val="1D2530"/>
-          <w:sz w:val="22"/>
-        </w:rPr>
-        <w:t>api/</w:t>
-      </w:r>
-      <w:r>
-        <w:rPr>
-          <w:rFonts w:ascii="Roboto, Arial, HelveticaNeue, s" w:hAnsi="Roboto, Arial, HelveticaNeue, s"/>
-          <w:b/>
-          <w:bCs/>
-          <w:color w:val="1D2530"/>
-          <w:sz w:val="22"/>
-        </w:rPr>
-        <w:t xml:space="preserve"> </w:t>
-      </w:r>
-      <w:r>
-        <w:rPr>
-          <w:rFonts w:ascii="Roboto, Arial, HelveticaNeue, s" w:hAnsi="Roboto, Arial, HelveticaNeue, s"/>
-          <w:b/>
-          <w:bCs/>
-          <w:color w:val="1D2530"/>
-          <w:sz w:val="22"/>
-        </w:rPr>
-        <w:t xml:space="preserve">vehicles (POST) : </w:t>
-      </w:r>
-      <w:r>
-        <w:rPr>
-          <w:rFonts w:ascii="Roboto, Arial, HelveticaNeue, s" w:hAnsi="Roboto, Arial, HelveticaNeue, s"/>
-          <w:bCs/>
-          <w:color w:val="1D2530"/>
-          <w:sz w:val="22"/>
-        </w:rPr>
-        <w:t xml:space="preserve">új </w:t>
-      </w:r>
-      <w:r>
-        <w:rPr>
-          <w:rFonts w:ascii="Roboto, Arial, HelveticaNeue, s" w:hAnsi="Roboto, Arial, HelveticaNeue, s"/>
-          <w:bCs/>
-          <w:color w:val="1D2530"/>
-          <w:sz w:val="22"/>
-        </w:rPr>
-        <w:t>jármű</w:t>
-      </w:r>
-      <w:r>
-        <w:rPr>
-          <w:rFonts w:ascii="Roboto, Arial, HelveticaNeue, s" w:hAnsi="Roboto, Arial, HelveticaNeue, s"/>
-          <w:bCs/>
-          <w:color w:val="1D2530"/>
-          <w:sz w:val="22"/>
-        </w:rPr>
-        <w:t xml:space="preserve"> felvételére szolgáló végpont, admin jogú felhasználótól szükséges authentikáció hozzá, válaszként hiba üzenetet ad vissza, ha egy adott mező helytelenül lett kitöltve ( validációk ), illetve egy success üzenetet, ha a felvétel sikerül.</w:t>
-      </w:r>
+          <w:b/>
+          <w:bCs/>
+          <w:color w:val="1D2530"/>
+          <w:sz w:val="22"/>
+        </w:rPr>
+      </w:pPr>
     </w:p>
     <w:p>
       <w:pPr>
@@ -3651,12 +3576,97 @@
         <w:ind w:left="705"/>
         <w:rPr>
           <w:rFonts w:ascii="Roboto, Arial, HelveticaNeue, s" w:hAnsi="Roboto, Arial, HelveticaNeue, s"/>
-          <w:b/>
-          <w:bCs/>
-          <w:color w:val="1D2530"/>
-          <w:sz w:val="22"/>
-        </w:rPr>
-      </w:pPr>
+          <w:bCs/>
+          <w:color w:val="1D2530"/>
+          <w:sz w:val="22"/>
+        </w:rPr>
+      </w:pPr>
+      <w:r>
+        <w:rPr>
+          <w:rFonts w:ascii="Roboto, Arial, HelveticaNeue, s" w:hAnsi="Roboto, Arial, HelveticaNeue, s"/>
+          <w:b/>
+          <w:bCs/>
+          <w:color w:val="1D2530"/>
+          <w:sz w:val="22"/>
+        </w:rPr>
+        <w:t>api/</w:t>
+      </w:r>
+      <w:r>
+        <w:rPr>
+          <w:rFonts w:ascii="Roboto, Arial, HelveticaNeue, s" w:hAnsi="Roboto, Arial, HelveticaNeue, s"/>
+          <w:b/>
+          <w:bCs/>
+          <w:color w:val="1D2530"/>
+          <w:sz w:val="22"/>
+        </w:rPr>
+        <w:t xml:space="preserve"> </w:t>
+      </w:r>
+      <w:r>
+        <w:rPr>
+          <w:rFonts w:ascii="Roboto, Arial, HelveticaNeue, s" w:hAnsi="Roboto, Arial, HelveticaNeue, s"/>
+          <w:b/>
+          <w:bCs/>
+          <w:color w:val="1D2530"/>
+          <w:sz w:val="22"/>
+        </w:rPr>
+        <w:t>vehicles /{</w:t>
+      </w:r>
+      <w:r>
+        <w:rPr>
+          <w:rFonts w:ascii="Roboto, Arial, HelveticaNeue, s" w:hAnsi="Roboto, Arial, HelveticaNeue, s"/>
+          <w:b/>
+          <w:bCs/>
+          <w:color w:val="1D2530"/>
+          <w:sz w:val="22"/>
+        </w:rPr>
+        <w:t xml:space="preserve"> </w:t>
+      </w:r>
+      <w:r>
+        <w:rPr>
+          <w:rFonts w:ascii="Roboto, Arial, HelveticaNeue, s" w:hAnsi="Roboto, Arial, HelveticaNeue, s"/>
+          <w:b/>
+          <w:bCs/>
+          <w:color w:val="1D2530"/>
+          <w:sz w:val="22"/>
+        </w:rPr>
+        <w:t>vehicles} (DELETE):</w:t>
+      </w:r>
+      <w:r>
+        <w:rPr>
+          <w:rFonts w:ascii="Roboto, Arial, HelveticaNeue, s" w:hAnsi="Roboto, Arial, HelveticaNeue, s"/>
+          <w:bCs/>
+          <w:color w:val="1D2530"/>
+          <w:sz w:val="22"/>
+        </w:rPr>
+        <w:t xml:space="preserve"> egy </w:t>
+      </w:r>
+      <w:r>
+        <w:rPr>
+          <w:rFonts w:ascii="Roboto, Arial, HelveticaNeue, s" w:hAnsi="Roboto, Arial, HelveticaNeue, s"/>
+          <w:bCs/>
+          <w:color w:val="1D2530"/>
+          <w:sz w:val="22"/>
+        </w:rPr>
+        <w:t>jármű</w:t>
+      </w:r>
+      <w:r>
+        <w:rPr>
+          <w:rFonts w:ascii="Roboto, Arial, HelveticaNeue, s" w:hAnsi="Roboto, Arial, HelveticaNeue, s"/>
+          <w:bCs/>
+          <w:color w:val="1D2530"/>
+          <w:sz w:val="22"/>
+        </w:rPr>
+        <w:t xml:space="preserve"> törlésére szolgáló végpont, admin jogú felhasználótól szükséges authentikáció hozzá, válaszként hiba üzenetet ad vissza, ha </w:t>
+      </w:r>
+      <w:r>
+        <w:rPr>
+          <w:rFonts w:ascii="Roboto, Arial, HelveticaNeue, s" w:hAnsi="Roboto, Arial, HelveticaNeue, s"/>
+          <w:bCs/>
+          <w:color w:val="1D2530"/>
+          <w:sz w:val="22"/>
+        </w:rPr>
+        <w:t>a kért rekord nem szerepel az adatbázisban, vagy ha a felhasználónak nincs hozzá jogosultsága.</w:t>
+      </w:r>
     </w:p>
     <w:p>
       <w:pPr>
@@ -3670,92 +3680,6 @@
           <w:sz w:val="22"/>
         </w:rPr>
       </w:pPr>
-      <w:r>
-        <w:rPr>
-          <w:rFonts w:ascii="Roboto, Arial, HelveticaNeue, s" w:hAnsi="Roboto, Arial, HelveticaNeue, s"/>
-          <w:b/>
-          <w:bCs/>
-          <w:color w:val="1D2530"/>
-          <w:sz w:val="22"/>
-        </w:rPr>
-        <w:t>api/</w:t>
-      </w:r>
-      <w:r>
-        <w:rPr>
-          <w:rFonts w:ascii="Roboto, Arial, HelveticaNeue, s" w:hAnsi="Roboto, Arial, HelveticaNeue, s"/>
-          <w:b/>
-          <w:bCs/>
-          <w:color w:val="1D2530"/>
-          <w:sz w:val="22"/>
-        </w:rPr>
-        <w:t xml:space="preserve"> </w:t>
-      </w:r>
-      <w:r>
-        <w:rPr>
-          <w:rFonts w:ascii="Roboto, Arial, HelveticaNeue, s" w:hAnsi="Roboto, Arial, HelveticaNeue, s"/>
-          <w:b/>
-          <w:bCs/>
-          <w:color w:val="1D2530"/>
-          <w:sz w:val="22"/>
-        </w:rPr>
-        <w:t>vehicles /{</w:t>
-      </w:r>
-      <w:r>
-        <w:rPr>
-          <w:rFonts w:ascii="Roboto, Arial, HelveticaNeue, s" w:hAnsi="Roboto, Arial, HelveticaNeue, s"/>
-          <w:b/>
-          <w:bCs/>
-          <w:color w:val="1D2530"/>
-          <w:sz w:val="22"/>
-        </w:rPr>
-        <w:t xml:space="preserve"> </w:t>
-      </w:r>
-      <w:r>
-        <w:rPr>
-          <w:rFonts w:ascii="Roboto, Arial, HelveticaNeue, s" w:hAnsi="Roboto, Arial, HelveticaNeue, s"/>
-          <w:b/>
-          <w:bCs/>
-          <w:color w:val="1D2530"/>
-          <w:sz w:val="22"/>
-        </w:rPr>
-        <w:t>vehicles} (DELETE):</w:t>
-      </w:r>
-      <w:r>
-        <w:rPr>
-          <w:rFonts w:ascii="Roboto, Arial, HelveticaNeue, s" w:hAnsi="Roboto, Arial, HelveticaNeue, s"/>
-          <w:bCs/>
-          <w:color w:val="1D2530"/>
-          <w:sz w:val="22"/>
-        </w:rPr>
-        <w:t xml:space="preserve"> egy </w:t>
-      </w:r>
-      <w:r>
-        <w:rPr>
-          <w:rFonts w:ascii="Roboto, Arial, HelveticaNeue, s" w:hAnsi="Roboto, Arial, HelveticaNeue, s"/>
-          <w:bCs/>
-          <w:color w:val="1D2530"/>
-          <w:sz w:val="22"/>
-        </w:rPr>
-        <w:t>jármű</w:t>
-      </w:r>
-      <w:r>
-        <w:rPr>
-          <w:rFonts w:ascii="Roboto, Arial, HelveticaNeue, s" w:hAnsi="Roboto, Arial, HelveticaNeue, s"/>
-          <w:bCs/>
-          <w:color w:val="1D2530"/>
-          <w:sz w:val="22"/>
-        </w:rPr>
-        <w:t xml:space="preserve"> törlésére szolgáló végpont, admin jogú felhasználótól szükséges authentikáció hozzá, válaszként hiba üzenetet ad vissza, ha </w:t>
-      </w:r>
-      <w:r>
-        <w:rPr>
-          <w:rFonts w:ascii="Roboto, Arial, HelveticaNeue, s" w:hAnsi="Roboto, Arial, HelveticaNeue, s"/>
-          <w:bCs/>
-          <w:color w:val="1D2530"/>
-          <w:sz w:val="22"/>
-        </w:rPr>
-        <w:t>a kért rekord nem szerepel az adatbázisban, vagy ha a felhasználónak nincs hozzá jogosultsága.</w:t>
-      </w:r>
     </w:p>
     <w:p>
       <w:pPr>
@@ -3769,6 +3693,139 @@
           <w:sz w:val="22"/>
         </w:rPr>
       </w:pPr>
+      <w:r>
+        <w:rPr>
+          <w:rFonts w:ascii="Roboto, Arial, HelveticaNeue, s" w:hAnsi="Roboto, Arial, HelveticaNeue, s"/>
+          <w:b/>
+          <w:bCs/>
+          <w:color w:val="1D2530"/>
+          <w:sz w:val="22"/>
+        </w:rPr>
+        <w:t>api/</w:t>
+      </w:r>
+      <w:r>
+        <w:rPr>
+          <w:rFonts w:ascii="Roboto, Arial, HelveticaNeue, s" w:hAnsi="Roboto, Arial, HelveticaNeue, s"/>
+          <w:b/>
+          <w:bCs/>
+          <w:color w:val="1D2530"/>
+          <w:sz w:val="22"/>
+        </w:rPr>
+        <w:t xml:space="preserve"> </w:t>
+      </w:r>
+      <w:r>
+        <w:rPr>
+          <w:rFonts w:ascii="Roboto, Arial, HelveticaNeue, s" w:hAnsi="Roboto, Arial, HelveticaNeue, s"/>
+          <w:b/>
+          <w:bCs/>
+          <w:color w:val="1D2530"/>
+          <w:sz w:val="22"/>
+        </w:rPr>
+        <w:t xml:space="preserve">vehicles </w:t>
+      </w:r>
+      <w:r>
+        <w:rPr>
+          <w:rFonts w:ascii="Roboto, Arial, HelveticaNeue, s" w:hAnsi="Roboto, Arial, HelveticaNeue, s"/>
+          <w:b/>
+          <w:bCs/>
+          <w:color w:val="1D2530"/>
+          <w:sz w:val="22"/>
+        </w:rPr>
+        <w:t>/{</w:t>
+      </w:r>
+      <w:r>
+        <w:rPr>
+          <w:rFonts w:ascii="Roboto, Arial, HelveticaNeue, s" w:hAnsi="Roboto, Arial, HelveticaNeue, s"/>
+          <w:b/>
+          <w:bCs/>
+          <w:color w:val="1D2530"/>
+          <w:sz w:val="22"/>
+        </w:rPr>
+        <w:t xml:space="preserve"> </w:t>
+      </w:r>
+      <w:r>
+        <w:rPr>
+          <w:rFonts w:ascii="Roboto, Arial, HelveticaNeue, s" w:hAnsi="Roboto, Arial, HelveticaNeue, s"/>
+          <w:b/>
+          <w:bCs/>
+          <w:color w:val="1D2530"/>
+          <w:sz w:val="22"/>
+        </w:rPr>
+        <w:t xml:space="preserve">vehicle </w:t>
+      </w:r>
+      <w:r>
+        <w:rPr>
+          <w:rFonts w:ascii="Roboto, Arial, HelveticaNeue, s" w:hAnsi="Roboto, Arial, HelveticaNeue, s"/>
+          <w:b/>
+          <w:bCs/>
+          <w:color w:val="1D2530"/>
+          <w:sz w:val="22"/>
+        </w:rPr>
+        <w:t xml:space="preserve">} (PUT) : </w:t>
+      </w:r>
+      <w:r>
+        <w:rPr>
+          <w:rFonts w:ascii="Roboto, Arial, HelveticaNeue, s" w:hAnsi="Roboto, Arial, HelveticaNeue, s"/>
+          <w:bCs/>
+          <w:color w:val="1D2530"/>
+          <w:sz w:val="22"/>
+        </w:rPr>
+        <w:t xml:space="preserve">egy meglévő </w:t>
+      </w:r>
+      <w:r>
+        <w:rPr>
+          <w:rFonts w:ascii="Roboto, Arial, HelveticaNeue, s" w:hAnsi="Roboto, Arial, HelveticaNeue, s"/>
+          <w:bCs/>
+          <w:color w:val="1D2530"/>
+          <w:sz w:val="22"/>
+        </w:rPr>
+        <w:t>jármű</w:t>
+      </w:r>
+      <w:r>
+        <w:rPr>
+          <w:rFonts w:ascii="Roboto, Arial, HelveticaNeue, s" w:hAnsi="Roboto, Arial, HelveticaNeue, s"/>
+          <w:bCs/>
+          <w:color w:val="1D2530"/>
+          <w:sz w:val="22"/>
+        </w:rPr>
+        <w:t xml:space="preserve"> </w:t>
+      </w:r>
+      <w:r>
+        <w:rPr>
+          <w:rFonts w:ascii="Roboto, Arial, HelveticaNeue, s" w:hAnsi="Roboto, Arial, HelveticaNeue, s"/>
+          <w:bCs/>
+          <w:color w:val="1D2530"/>
+          <w:sz w:val="22"/>
+        </w:rPr>
+        <w:t xml:space="preserve">módosítására szolgáló végpont, felhasználói authentikáció szükséges az eléréséhez, amiatt, ha egy felhasználó bővíteni szeretné a kosarának a tartalmát, akkor az ehhez szükséges módosításokhoz ne kelljen admin jogú user authentikáció, </w:t>
+      </w:r>
+      <w:r>
+        <w:rPr>
+          <w:rFonts w:ascii="Roboto, Arial, HelveticaNeue, s" w:hAnsi="Roboto, Arial, HelveticaNeue, s"/>
+          <w:bCs/>
+          <w:color w:val="1D2530"/>
+          <w:sz w:val="22"/>
+        </w:rPr>
+        <w:t xml:space="preserve">válaszként hiba üzenetet ad vissza, ha egy adott mező helytelenül lett kitöltve ( validációk ), illetve egy success üzenetet, ha a </w:t>
+      </w:r>
+      <w:r>
+        <w:rPr>
+          <w:rFonts w:ascii="Roboto, Arial, HelveticaNeue, s" w:hAnsi="Roboto, Arial, HelveticaNeue, s"/>
+          <w:bCs/>
+          <w:color w:val="1D2530"/>
+          <w:sz w:val="22"/>
+        </w:rPr>
+        <w:t>módosítás</w:t>
+      </w:r>
+      <w:r>
+        <w:rPr>
+          <w:rFonts w:ascii="Roboto, Arial, HelveticaNeue, s" w:hAnsi="Roboto, Arial, HelveticaNeue, s"/>
+          <w:bCs/>
+          <w:color w:val="1D2530"/>
+          <w:sz w:val="22"/>
+        </w:rPr>
+        <w:t xml:space="preserve"> sikerül.</w:t>
+      </w:r>
     </w:p>
     <w:p>
       <w:pPr>
@@ -3782,139 +3839,6 @@
           <w:sz w:val="22"/>
         </w:rPr>
       </w:pPr>
-      <w:r>
-        <w:rPr>
-          <w:rFonts w:ascii="Roboto, Arial, HelveticaNeue, s" w:hAnsi="Roboto, Arial, HelveticaNeue, s"/>
-          <w:b/>
-          <w:bCs/>
-          <w:color w:val="1D2530"/>
-          <w:sz w:val="22"/>
-        </w:rPr>
-        <w:t>api/</w:t>
-      </w:r>
-      <w:r>
-        <w:rPr>
-          <w:rFonts w:ascii="Roboto, Arial, HelveticaNeue, s" w:hAnsi="Roboto, Arial, HelveticaNeue, s"/>
-          <w:b/>
-          <w:bCs/>
-          <w:color w:val="1D2530"/>
-          <w:sz w:val="22"/>
-        </w:rPr>
-        <w:t xml:space="preserve"> </w:t>
-      </w:r>
-      <w:r>
-        <w:rPr>
-          <w:rFonts w:ascii="Roboto, Arial, HelveticaNeue, s" w:hAnsi="Roboto, Arial, HelveticaNeue, s"/>
-          <w:b/>
-          <w:bCs/>
-          <w:color w:val="1D2530"/>
-          <w:sz w:val="22"/>
-        </w:rPr>
-        <w:t xml:space="preserve">vehicles </w:t>
-      </w:r>
-      <w:r>
-        <w:rPr>
-          <w:rFonts w:ascii="Roboto, Arial, HelveticaNeue, s" w:hAnsi="Roboto, Arial, HelveticaNeue, s"/>
-          <w:b/>
-          <w:bCs/>
-          <w:color w:val="1D2530"/>
-          <w:sz w:val="22"/>
-        </w:rPr>
-        <w:t>/{</w:t>
-      </w:r>
-      <w:r>
-        <w:rPr>
-          <w:rFonts w:ascii="Roboto, Arial, HelveticaNeue, s" w:hAnsi="Roboto, Arial, HelveticaNeue, s"/>
-          <w:b/>
-          <w:bCs/>
-          <w:color w:val="1D2530"/>
-          <w:sz w:val="22"/>
-        </w:rPr>
-        <w:t xml:space="preserve"> </w:t>
-      </w:r>
-      <w:r>
-        <w:rPr>
-          <w:rFonts w:ascii="Roboto, Arial, HelveticaNeue, s" w:hAnsi="Roboto, Arial, HelveticaNeue, s"/>
-          <w:b/>
-          <w:bCs/>
-          <w:color w:val="1D2530"/>
-          <w:sz w:val="22"/>
-        </w:rPr>
-        <w:t xml:space="preserve">vehicle </w:t>
-      </w:r>
-      <w:r>
-        <w:rPr>
-          <w:rFonts w:ascii="Roboto, Arial, HelveticaNeue, s" w:hAnsi="Roboto, Arial, HelveticaNeue, s"/>
-          <w:b/>
-          <w:bCs/>
-          <w:color w:val="1D2530"/>
-          <w:sz w:val="22"/>
-        </w:rPr>
-        <w:t xml:space="preserve">} (PUT) : </w:t>
-      </w:r>
-      <w:r>
-        <w:rPr>
-          <w:rFonts w:ascii="Roboto, Arial, HelveticaNeue, s" w:hAnsi="Roboto, Arial, HelveticaNeue, s"/>
-          <w:bCs/>
-          <w:color w:val="1D2530"/>
-          <w:sz w:val="22"/>
-        </w:rPr>
-        <w:t xml:space="preserve">egy meglévő </w:t>
-      </w:r>
-      <w:r>
-        <w:rPr>
-          <w:rFonts w:ascii="Roboto, Arial, HelveticaNeue, s" w:hAnsi="Roboto, Arial, HelveticaNeue, s"/>
-          <w:bCs/>
-          <w:color w:val="1D2530"/>
-          <w:sz w:val="22"/>
-        </w:rPr>
-        <w:t>jármű</w:t>
-      </w:r>
-      <w:r>
-        <w:rPr>
-          <w:rFonts w:ascii="Roboto, Arial, HelveticaNeue, s" w:hAnsi="Roboto, Arial, HelveticaNeue, s"/>
-          <w:bCs/>
-          <w:color w:val="1D2530"/>
-          <w:sz w:val="22"/>
-        </w:rPr>
-        <w:t xml:space="preserve"> </w:t>
-      </w:r>
-      <w:r>
-        <w:rPr>
-          <w:rFonts w:ascii="Roboto, Arial, HelveticaNeue, s" w:hAnsi="Roboto, Arial, HelveticaNeue, s"/>
-          <w:bCs/>
-          <w:color w:val="1D2530"/>
-          <w:sz w:val="22"/>
-        </w:rPr>
-        <w:t xml:space="preserve">módosítására szolgáló végpont, felhasználói authentikáció szükséges az eléréséhez, amiatt, ha egy felhasználó bővíteni szeretné a kosarának a tartalmát, akkor az ehhez szükséges módosításokhoz ne kelljen admin jogú user authentikáció, </w:t>
-      </w:r>
-      <w:r>
-        <w:rPr>
-          <w:rFonts w:ascii="Roboto, Arial, HelveticaNeue, s" w:hAnsi="Roboto, Arial, HelveticaNeue, s"/>
-          <w:bCs/>
-          <w:color w:val="1D2530"/>
-          <w:sz w:val="22"/>
-        </w:rPr>
-        <w:t xml:space="preserve">válaszként hiba üzenetet ad vissza, ha egy adott mező helytelenül lett kitöltve ( validációk ), illetve egy success üzenetet, ha a </w:t>
-      </w:r>
-      <w:r>
-        <w:rPr>
-          <w:rFonts w:ascii="Roboto, Arial, HelveticaNeue, s" w:hAnsi="Roboto, Arial, HelveticaNeue, s"/>
-          <w:bCs/>
-          <w:color w:val="1D2530"/>
-          <w:sz w:val="22"/>
-        </w:rPr>
-        <w:t>módosítás</w:t>
-      </w:r>
-      <w:r>
-        <w:rPr>
-          <w:rFonts w:ascii="Roboto, Arial, HelveticaNeue, s" w:hAnsi="Roboto, Arial, HelveticaNeue, s"/>
-          <w:bCs/>
-          <w:color w:val="1D2530"/>
-          <w:sz w:val="22"/>
-        </w:rPr>
-        <w:t xml:space="preserve"> sikerül.</w:t>
-      </w:r>
     </w:p>
     <w:p>
       <w:pPr>
@@ -3928,6 +3852,83 @@
           <w:sz w:val="22"/>
         </w:rPr>
       </w:pPr>
+      <w:r>
+        <w:rPr>
+          <w:rFonts w:ascii="Roboto, Arial, HelveticaNeue, s" w:hAnsi="Roboto, Arial, HelveticaNeue, s"/>
+          <w:b/>
+          <w:bCs/>
+          <w:color w:val="1D2530"/>
+          <w:sz w:val="22"/>
+        </w:rPr>
+        <w:t xml:space="preserve">api/ </w:t>
+      </w:r>
+      <w:r>
+        <w:rPr>
+          <w:rFonts w:ascii="Roboto, Arial, HelveticaNeue, s" w:hAnsi="Roboto, Arial, HelveticaNeue, s"/>
+          <w:b/>
+          <w:bCs/>
+          <w:color w:val="1D2530"/>
+          <w:sz w:val="22"/>
+        </w:rPr>
+        <w:t xml:space="preserve">vehicles </w:t>
+      </w:r>
+      <w:r>
+        <w:rPr>
+          <w:rFonts w:ascii="Roboto, Arial, HelveticaNeue, s" w:hAnsi="Roboto, Arial, HelveticaNeue, s"/>
+          <w:b/>
+          <w:bCs/>
+          <w:color w:val="1D2530"/>
+          <w:sz w:val="22"/>
+        </w:rPr>
+        <w:t xml:space="preserve">/{ </w:t>
+      </w:r>
+      <w:r>
+        <w:rPr>
+          <w:rFonts w:ascii="Roboto, Arial, HelveticaNeue, s" w:hAnsi="Roboto, Arial, HelveticaNeue, s"/>
+          <w:b/>
+          <w:bCs/>
+          <w:color w:val="1D2530"/>
+          <w:sz w:val="22"/>
+        </w:rPr>
+        <w:t xml:space="preserve">vehicle </w:t>
+      </w:r>
+      <w:r>
+        <w:rPr>
+          <w:rFonts w:ascii="Roboto, Arial, HelveticaNeue, s" w:hAnsi="Roboto, Arial, HelveticaNeue, s"/>
+          <w:b/>
+          <w:bCs/>
+          <w:color w:val="1D2530"/>
+          <w:sz w:val="22"/>
+        </w:rPr>
+        <w:t>} (GET) :</w:t>
+      </w:r>
+      <w:r>
+        <w:rPr>
+          <w:rFonts w:ascii="Roboto, Arial, HelveticaNeue, s" w:hAnsi="Roboto, Arial, HelveticaNeue, s"/>
+          <w:bCs/>
+          <w:color w:val="1D2530"/>
+          <w:sz w:val="22"/>
+        </w:rPr>
+        <w:t xml:space="preserve"> egy adott jármű</w:t>
+      </w:r>
+      <w:r>
+        <w:rPr>
+          <w:rFonts w:ascii="Roboto, Arial, HelveticaNeue, s" w:hAnsi="Roboto, Arial, HelveticaNeue, s"/>
+          <w:bCs/>
+          <w:color w:val="1D2530"/>
+          <w:sz w:val="22"/>
+        </w:rPr>
+        <w:t xml:space="preserve"> </w:t>
+      </w:r>
+      <w:r>
+        <w:rPr>
+          <w:rFonts w:ascii="Roboto, Arial, HelveticaNeue, s" w:hAnsi="Roboto, Arial, HelveticaNeue, s"/>
+          <w:bCs/>
+          <w:color w:val="1D2530"/>
+          <w:sz w:val="22"/>
+        </w:rPr>
+        <w:t>lekérdezésére szolgáló végpont, authentikáció nem szükséges hozzá, válaszul visszaadja az adott rekordot, ha szerepel az adatbázisban ( validáció ) .</w:t>
+      </w:r>
     </w:p>
     <w:p>
       <w:pPr>
@@ -3941,103 +3942,6 @@
           <w:sz w:val="22"/>
         </w:rPr>
       </w:pPr>
-      <w:r>
-        <w:rPr>
-          <w:rFonts w:ascii="Roboto, Arial, HelveticaNeue, s" w:hAnsi="Roboto, Arial, HelveticaNeue, s"/>
-          <w:b/>
-          <w:bCs/>
-          <w:color w:val="1D2530"/>
-          <w:sz w:val="22"/>
-        </w:rPr>
-        <w:t>api/</w:t>
-      </w:r>
-      <w:r>
-        <w:rPr>
-          <w:rFonts w:ascii="Roboto, Arial, HelveticaNeue, s" w:hAnsi="Roboto, Arial, HelveticaNeue, s"/>
-          <w:b/>
-          <w:bCs/>
-          <w:color w:val="1D2530"/>
-          <w:sz w:val="22"/>
-        </w:rPr>
-        <w:t xml:space="preserve"> </w:t>
-      </w:r>
-      <w:r>
-        <w:rPr>
-          <w:rFonts w:ascii="Roboto, Arial, HelveticaNeue, s" w:hAnsi="Roboto, Arial, HelveticaNeue, s"/>
-          <w:b/>
-          <w:bCs/>
-          <w:color w:val="1D2530"/>
-          <w:sz w:val="22"/>
-        </w:rPr>
-        <w:t xml:space="preserve">vehicles </w:t>
-      </w:r>
-      <w:r>
-        <w:rPr>
-          <w:rFonts w:ascii="Roboto, Arial, HelveticaNeue, s" w:hAnsi="Roboto, Arial, HelveticaNeue, s"/>
-          <w:b/>
-          <w:bCs/>
-          <w:color w:val="1D2530"/>
-          <w:sz w:val="22"/>
-        </w:rPr>
-        <w:t>/{</w:t>
-      </w:r>
-      <w:r>
-        <w:rPr>
-          <w:rFonts w:ascii="Roboto, Arial, HelveticaNeue, s" w:hAnsi="Roboto, Arial, HelveticaNeue, s"/>
-          <w:b/>
-          <w:bCs/>
-          <w:color w:val="1D2530"/>
-          <w:sz w:val="22"/>
-        </w:rPr>
-        <w:t xml:space="preserve"> </w:t>
-      </w:r>
-      <w:r>
-        <w:rPr>
-          <w:rFonts w:ascii="Roboto, Arial, HelveticaNeue, s" w:hAnsi="Roboto, Arial, HelveticaNeue, s"/>
-          <w:b/>
-          <w:bCs/>
-          <w:color w:val="1D2530"/>
-          <w:sz w:val="22"/>
-        </w:rPr>
-        <w:t xml:space="preserve">vehicle </w:t>
-      </w:r>
-      <w:r>
-        <w:rPr>
-          <w:rFonts w:ascii="Roboto, Arial, HelveticaNeue, s" w:hAnsi="Roboto, Arial, HelveticaNeue, s"/>
-          <w:b/>
-          <w:bCs/>
-          <w:color w:val="1D2530"/>
-          <w:sz w:val="22"/>
-        </w:rPr>
-        <w:t>} (GET) :</w:t>
-      </w:r>
-      <w:r>
-        <w:rPr>
-          <w:rFonts w:ascii="Roboto, Arial, HelveticaNeue, s" w:hAnsi="Roboto, Arial, HelveticaNeue, s"/>
-          <w:bCs/>
-          <w:color w:val="1D2530"/>
-          <w:sz w:val="22"/>
-        </w:rPr>
-        <w:t xml:space="preserve"> egy adott jármű</w:t>
-      </w:r>
-      <w:r>
-        <w:rPr>
-          <w:rFonts w:ascii="Roboto, Arial, HelveticaNeue, s" w:hAnsi="Roboto, Arial, HelveticaNeue, s"/>
-          <w:bCs/>
-          <w:color w:val="1D2530"/>
-          <w:sz w:val="22"/>
-        </w:rPr>
-        <w:t xml:space="preserve"> </w:t>
-      </w:r>
-      <w:r>
-        <w:rPr>
-          <w:rFonts w:ascii="Roboto, Arial, HelveticaNeue, s" w:hAnsi="Roboto, Arial, HelveticaNeue, s"/>
-          <w:bCs/>
-          <w:color w:val="1D2530"/>
-          <w:sz w:val="22"/>
-        </w:rPr>
-        <w:t>lekérdezésére szolgáló végpont, authentikáció nem szükséges hozzá, válaszul visszaadja az adott rekordot, ha szerepel az adatbázisban ( validáció ) .</w:t>
-      </w:r>
     </w:p>
     <w:p>
       <w:pPr>
@@ -4051,6 +3955,61 @@
           <w:sz w:val="22"/>
         </w:rPr>
       </w:pPr>
+      <w:r>
+        <w:rPr>
+          <w:rFonts w:ascii="Roboto, Arial, HelveticaNeue, s" w:hAnsi="Roboto, Arial, HelveticaNeue, s"/>
+          <w:b/>
+          <w:bCs/>
+          <w:color w:val="1D2530"/>
+          <w:sz w:val="22"/>
+        </w:rPr>
+        <w:t xml:space="preserve">api/tickets (GET) :  </w:t>
+      </w:r>
+      <w:r>
+        <w:rPr>
+          <w:rFonts w:ascii="Roboto, Arial, HelveticaNeue, s" w:hAnsi="Roboto, Arial, HelveticaNeue, s"/>
+          <w:bCs/>
+          <w:color w:val="1D2530"/>
+          <w:sz w:val="22"/>
+        </w:rPr>
+        <w:t xml:space="preserve">nyilvános </w:t>
+      </w:r>
+      <w:r>
+        <w:rPr>
+          <w:rFonts w:ascii="Roboto, Arial, HelveticaNeue, s" w:hAnsi="Roboto, Arial, HelveticaNeue, s"/>
+          <w:bCs/>
+          <w:color w:val="1D2530"/>
+          <w:sz w:val="22"/>
+        </w:rPr>
+        <w:t>végpont</w:t>
+      </w:r>
+      <w:r>
+        <w:rPr>
+          <w:rFonts w:ascii="Roboto, Arial, HelveticaNeue, s" w:hAnsi="Roboto, Arial, HelveticaNeue, s"/>
+          <w:bCs/>
+          <w:color w:val="1D2530"/>
+          <w:sz w:val="22"/>
+        </w:rPr>
+        <w:t xml:space="preserve">, authentikáció nem szükséges hozzá, az adatbázisban szereplő összes </w:t>
+      </w:r>
+      <w:r>
+        <w:rPr>
+          <w:rFonts w:ascii="Roboto, Arial, HelveticaNeue, s" w:hAnsi="Roboto, Arial, HelveticaNeue, s"/>
+          <w:bCs/>
+          <w:color w:val="1D2530"/>
+          <w:sz w:val="22"/>
+        </w:rPr>
+        <w:t>jegy</w:t>
+      </w:r>
+      <w:r>
+        <w:rPr>
+          <w:rFonts w:ascii="Roboto, Arial, HelveticaNeue, s" w:hAnsi="Roboto, Arial, HelveticaNeue, s"/>
+          <w:bCs/>
+          <w:color w:val="1D2530"/>
+          <w:sz w:val="22"/>
+        </w:rPr>
+        <w:t xml:space="preserve"> lekérdezésére szolgál</w:t>
+      </w:r>
     </w:p>
     <w:p>
       <w:pPr>
@@ -4059,6 +4018,7 @@
         <w:ind w:left="705"/>
         <w:rPr>
           <w:rFonts w:ascii="Roboto, Arial, HelveticaNeue, s" w:hAnsi="Roboto, Arial, HelveticaNeue, s"/>
+          <w:b/>
           <w:bCs/>
           <w:color w:val="1D2530"/>
           <w:sz w:val="22"/>
@@ -4085,44 +4045,36 @@
           <w:color w:val="1D2530"/>
           <w:sz w:val="22"/>
         </w:rPr>
-        <w:t xml:space="preserve">api/tickets </w:t>
-      </w:r>
-      <w:r>
-        <w:rPr>
-          <w:rFonts w:ascii="Roboto, Arial, HelveticaNeue, s" w:hAnsi="Roboto, Arial, HelveticaNeue, s"/>
-          <w:b/>
-          <w:bCs/>
-          <w:color w:val="1D2530"/>
-          <w:sz w:val="22"/>
-        </w:rPr>
-        <w:t xml:space="preserve">(GET) :  </w:t>
-      </w:r>
-      <w:r>
-        <w:rPr>
-          <w:rFonts w:ascii="Roboto, Arial, HelveticaNeue, s" w:hAnsi="Roboto, Arial, HelveticaNeue, s"/>
-          <w:bCs/>
-          <w:color w:val="1D2530"/>
-          <w:sz w:val="22"/>
-        </w:rPr>
-        <w:t xml:space="preserve">nyilvános </w:t>
-      </w:r>
-      <w:r>
-        <w:rPr>
-          <w:rFonts w:ascii="Roboto, Arial, HelveticaNeue, s" w:hAnsi="Roboto, Arial, HelveticaNeue, s"/>
-          <w:bCs/>
-          <w:color w:val="1D2530"/>
-          <w:sz w:val="22"/>
-        </w:rPr>
-        <w:t>végpont</w:t>
-      </w:r>
-      <w:r>
-        <w:rPr>
-          <w:rFonts w:ascii="Roboto, Arial, HelveticaNeue, s" w:hAnsi="Roboto, Arial, HelveticaNeue, s"/>
-          <w:bCs/>
-          <w:color w:val="1D2530"/>
-          <w:sz w:val="22"/>
-        </w:rPr>
-        <w:t xml:space="preserve">, authentikáció nem szükséges hozzá, az adatbázisban szereplő összes </w:t>
+        <w:t>api/</w:t>
+      </w:r>
+      <w:r>
+        <w:rPr>
+          <w:rFonts w:ascii="Roboto, Arial, HelveticaNeue, s" w:hAnsi="Roboto, Arial, HelveticaNeue, s"/>
+          <w:b/>
+          <w:bCs/>
+          <w:color w:val="1D2530"/>
+          <w:sz w:val="22"/>
+        </w:rPr>
+        <w:t xml:space="preserve"> </w:t>
+      </w:r>
+      <w:r>
+        <w:rPr>
+          <w:rFonts w:ascii="Roboto, Arial, HelveticaNeue, s" w:hAnsi="Roboto, Arial, HelveticaNeue, s"/>
+          <w:b/>
+          <w:bCs/>
+          <w:color w:val="1D2530"/>
+          <w:sz w:val="22"/>
+        </w:rPr>
+        <w:t xml:space="preserve">tickets (POST) : </w:t>
+      </w:r>
+      <w:r>
+        <w:rPr>
+          <w:rFonts w:ascii="Roboto, Arial, HelveticaNeue, s" w:hAnsi="Roboto, Arial, HelveticaNeue, s"/>
+          <w:bCs/>
+          <w:color w:val="1D2530"/>
+          <w:sz w:val="22"/>
+        </w:rPr>
+        <w:t xml:space="preserve">új </w:t>
       </w:r>
       <w:r>
         <w:rPr>
@@ -4140,7 +4092,7 @@
           <w:color w:val="1D2530"/>
           <w:sz w:val="22"/>
         </w:rPr>
-        <w:t xml:space="preserve"> lekérdezésére szolgál</w:t>
+        <w:t xml:space="preserve"> felvételére szolgáló végpont, admin jogú felhasználótól szükséges authentikáció hozzá, válaszként hiba üzenetet ad vissza, ha egy adott mező helytelenül lett kitöltve ( validációk ), illetve egy success üzenetet, ha a felvétel sikerül.</w:t>
       </w:r>
     </w:p>
     <w:p>
@@ -4197,16 +4149,36 @@
           <w:color w:val="1D2530"/>
           <w:sz w:val="22"/>
         </w:rPr>
-        <w:t xml:space="preserve">tickets (POST) : </w:t>
-      </w:r>
-      <w:r>
-        <w:rPr>
-          <w:rFonts w:ascii="Roboto, Arial, HelveticaNeue, s" w:hAnsi="Roboto, Arial, HelveticaNeue, s"/>
-          <w:bCs/>
-          <w:color w:val="1D2530"/>
-          <w:sz w:val="22"/>
-        </w:rPr>
-        <w:t xml:space="preserve">új </w:t>
+        <w:t>tickets /{</w:t>
+      </w:r>
+      <w:r>
+        <w:rPr>
+          <w:rFonts w:ascii="Roboto, Arial, HelveticaNeue, s" w:hAnsi="Roboto, Arial, HelveticaNeue, s"/>
+          <w:b/>
+          <w:bCs/>
+          <w:color w:val="1D2530"/>
+          <w:sz w:val="22"/>
+        </w:rPr>
+        <w:t xml:space="preserve"> </w:t>
+      </w:r>
+      <w:r>
+        <w:rPr>
+          <w:rFonts w:ascii="Roboto, Arial, HelveticaNeue, s" w:hAnsi="Roboto, Arial, HelveticaNeue, s"/>
+          <w:b/>
+          <w:bCs/>
+          <w:color w:val="1D2530"/>
+          <w:sz w:val="22"/>
+        </w:rPr>
+        <w:t>ticket } (DELETE):</w:t>
+      </w:r>
+      <w:r>
+        <w:rPr>
+          <w:rFonts w:ascii="Roboto, Arial, HelveticaNeue, s" w:hAnsi="Roboto, Arial, HelveticaNeue, s"/>
+          <w:bCs/>
+          <w:color w:val="1D2530"/>
+          <w:sz w:val="22"/>
+        </w:rPr>
+        <w:t xml:space="preserve"> egy </w:t>
       </w:r>
       <w:r>
         <w:rPr>
@@ -4224,7 +4196,16 @@
           <w:color w:val="1D2530"/>
           <w:sz w:val="22"/>
         </w:rPr>
-        <w:t xml:space="preserve"> felvételére szolgáló végpont, admin jogú felhasználótól szükséges authentikáció hozzá, válaszként hiba üzenetet ad vissza, ha egy adott mező helytelenül lett kitöltve ( validációk ), illetve egy success üzenetet, ha a felvétel sikerül.</w:t>
+        <w:t xml:space="preserve"> törlésére szolgáló végpont, admin jogú felhasználótól szükséges authentikáció hozzá, válaszként hiba üzenetet ad vissza, ha </w:t>
+      </w:r>
+      <w:r>
+        <w:rPr>
+          <w:rFonts w:ascii="Roboto, Arial, HelveticaNeue, s" w:hAnsi="Roboto, Arial, HelveticaNeue, s"/>
+          <w:bCs/>
+          <w:color w:val="1D2530"/>
+          <w:sz w:val="22"/>
+        </w:rPr>
+        <w:t>a kért rekord nem szerepel az adatbázisban, vagy ha a felhasználónak nincs hozzá jogosultsága.</w:t>
       </w:r>
     </w:p>
     <w:p>
@@ -4234,7 +4215,6 @@
         <w:ind w:left="705"/>
         <w:rPr>
           <w:rFonts w:ascii="Roboto, Arial, HelveticaNeue, s" w:hAnsi="Roboto, Arial, HelveticaNeue, s"/>
-          <w:b/>
           <w:bCs/>
           <w:color w:val="1D2530"/>
           <w:sz w:val="22"/>
@@ -4282,7 +4262,17 @@
           <w:color w:val="1D2530"/>
           <w:sz w:val="22"/>
         </w:rPr>
-        <w:t>tickets /{</w:t>
+        <w:t xml:space="preserve">tickets </w:t>
+      </w:r>
+      <w:r>
+        <w:rPr>
+          <w:rFonts w:ascii="Roboto, Arial, HelveticaNeue, s" w:hAnsi="Roboto, Arial, HelveticaNeue, s"/>
+          <w:b/>
+          <w:bCs/>
+          <w:color w:val="1D2530"/>
+          <w:sz w:val="22"/>
+        </w:rPr>
+        <w:t>/{</w:t>
       </w:r>
       <w:r>
         <w:rPr>
@@ -4312,16 +4302,16 @@
           <w:color w:val="1D2530"/>
           <w:sz w:val="22"/>
         </w:rPr>
-        <w:t>} (DELETE):</w:t>
-      </w:r>
-      <w:r>
-        <w:rPr>
-          <w:rFonts w:ascii="Roboto, Arial, HelveticaNeue, s" w:hAnsi="Roboto, Arial, HelveticaNeue, s"/>
-          <w:bCs/>
-          <w:color w:val="1D2530"/>
-          <w:sz w:val="22"/>
-        </w:rPr>
-        <w:t xml:space="preserve"> egy </w:t>
+        <w:t xml:space="preserve">} (PUT) : </w:t>
+      </w:r>
+      <w:r>
+        <w:rPr>
+          <w:rFonts w:ascii="Roboto, Arial, HelveticaNeue, s" w:hAnsi="Roboto, Arial, HelveticaNeue, s"/>
+          <w:bCs/>
+          <w:color w:val="1D2530"/>
+          <w:sz w:val="22"/>
+        </w:rPr>
+        <w:t xml:space="preserve">egy meglévő </w:t>
       </w:r>
       <w:r>
         <w:rPr>
@@ -4339,16 +4329,43 @@
           <w:color w:val="1D2530"/>
           <w:sz w:val="22"/>
         </w:rPr>
-        <w:t xml:space="preserve"> törlésére szolgáló végpont, admin jogú felhasználótól szükséges authentikáció hozzá, válaszként hiba üzenetet ad vissza, ha </w:t>
-      </w:r>
-      <w:r>
-        <w:rPr>
-          <w:rFonts w:ascii="Roboto, Arial, HelveticaNeue, s" w:hAnsi="Roboto, Arial, HelveticaNeue, s"/>
-          <w:bCs/>
-          <w:color w:val="1D2530"/>
-          <w:sz w:val="22"/>
-        </w:rPr>
-        <w:t>a kért rekord nem szerepel az adatbázisban, vagy ha a felhasználónak nincs hozzá jogosultsága.</w:t>
+        <w:t xml:space="preserve"> </w:t>
+      </w:r>
+      <w:r>
+        <w:rPr>
+          <w:rFonts w:ascii="Roboto, Arial, HelveticaNeue, s" w:hAnsi="Roboto, Arial, HelveticaNeue, s"/>
+          <w:bCs/>
+          <w:color w:val="1D2530"/>
+          <w:sz w:val="22"/>
+        </w:rPr>
+        <w:t xml:space="preserve">módosítására szolgáló végpont, felhasználói authentikáció szükséges az eléréséhez, amiatt, ha egy felhasználó bővíteni szeretné a kosarának a tartalmát, akkor az ehhez szükséges módosításokhoz ne kelljen admin jogú user authentikáció, </w:t>
+      </w:r>
+      <w:r>
+        <w:rPr>
+          <w:rFonts w:ascii="Roboto, Arial, HelveticaNeue, s" w:hAnsi="Roboto, Arial, HelveticaNeue, s"/>
+          <w:bCs/>
+          <w:color w:val="1D2530"/>
+          <w:sz w:val="22"/>
+        </w:rPr>
+        <w:t xml:space="preserve">válaszként hiba üzenetet ad vissza, ha egy adott mező helytelenül lett kitöltve ( validációk ), illetve egy success üzenetet, ha a </w:t>
+      </w:r>
+      <w:r>
+        <w:rPr>
+          <w:rFonts w:ascii="Roboto, Arial, HelveticaNeue, s" w:hAnsi="Roboto, Arial, HelveticaNeue, s"/>
+          <w:bCs/>
+          <w:color w:val="1D2530"/>
+          <w:sz w:val="22"/>
+        </w:rPr>
+        <w:t>módosítás</w:t>
+      </w:r>
+      <w:r>
+        <w:rPr>
+          <w:rFonts w:ascii="Roboto, Arial, HelveticaNeue, s" w:hAnsi="Roboto, Arial, HelveticaNeue, s"/>
+          <w:bCs/>
+          <w:color w:val="1D2530"/>
+          <w:sz w:val="22"/>
+        </w:rPr>
+        <w:t xml:space="preserve"> sikerül.</w:t>
       </w:r>
     </w:p>
     <w:p>
@@ -4384,12 +4401,60 @@
           <w:color w:val="1D2530"/>
           <w:sz w:val="22"/>
         </w:rPr>
-        <w:t>api/</w:t>
-      </w:r>
-      <w:r>
-        <w:rPr>
-          <w:rFonts w:ascii="Roboto, Arial, HelveticaNeue, s" w:hAnsi="Roboto, Arial, HelveticaNeue, s"/>
-          <w:b/>
+        <w:t xml:space="preserve">api/ </w:t>
+      </w:r>
+      <w:r>
+        <w:rPr>
+          <w:rFonts w:ascii="Roboto, Arial, HelveticaNeue, s" w:hAnsi="Roboto, Arial, HelveticaNeue, s"/>
+          <w:b/>
+          <w:bCs/>
+          <w:color w:val="1D2530"/>
+          <w:sz w:val="22"/>
+        </w:rPr>
+        <w:t xml:space="preserve">tickets </w:t>
+      </w:r>
+      <w:r>
+        <w:rPr>
+          <w:rFonts w:ascii="Roboto, Arial, HelveticaNeue, s" w:hAnsi="Roboto, Arial, HelveticaNeue, s"/>
+          <w:b/>
+          <w:bCs/>
+          <w:color w:val="1D2530"/>
+          <w:sz w:val="22"/>
+        </w:rPr>
+        <w:t xml:space="preserve">/{ </w:t>
+      </w:r>
+      <w:r>
+        <w:rPr>
+          <w:rFonts w:ascii="Roboto, Arial, HelveticaNeue, s" w:hAnsi="Roboto, Arial, HelveticaNeue, s"/>
+          <w:b/>
+          <w:bCs/>
+          <w:color w:val="1D2530"/>
+          <w:sz w:val="22"/>
+        </w:rPr>
+        <w:t xml:space="preserve">ticket </w:t>
+      </w:r>
+      <w:r>
+        <w:rPr>
+          <w:rFonts w:ascii="Roboto, Arial, HelveticaNeue, s" w:hAnsi="Roboto, Arial, HelveticaNeue, s"/>
+          <w:b/>
+          <w:bCs/>
+          <w:color w:val="1D2530"/>
+          <w:sz w:val="22"/>
+        </w:rPr>
+        <w:t>} (GET) :</w:t>
+      </w:r>
+      <w:r>
+        <w:rPr>
+          <w:rFonts w:ascii="Roboto, Arial, HelveticaNeue, s" w:hAnsi="Roboto, Arial, HelveticaNeue, s"/>
+          <w:bCs/>
+          <w:color w:val="1D2530"/>
+          <w:sz w:val="22"/>
+        </w:rPr>
+        <w:t xml:space="preserve"> egy adott jegy</w:t>
+      </w:r>
+      <w:r>
+        <w:rPr>
+          <w:rFonts w:ascii="Roboto, Arial, HelveticaNeue, s" w:hAnsi="Roboto, Arial, HelveticaNeue, s"/>
           <w:bCs/>
           <w:color w:val="1D2530"/>
           <w:sz w:val="22"/>
@@ -4399,115 +4464,11 @@
       <w:r>
         <w:rPr>
           <w:rFonts w:ascii="Roboto, Arial, HelveticaNeue, s" w:hAnsi="Roboto, Arial, HelveticaNeue, s"/>
-          <w:b/>
-          <w:bCs/>
-          <w:color w:val="1D2530"/>
-          <w:sz w:val="22"/>
-        </w:rPr>
-        <w:t xml:space="preserve">tickets </w:t>
-      </w:r>
-      <w:r>
-        <w:rPr>
-          <w:rFonts w:ascii="Roboto, Arial, HelveticaNeue, s" w:hAnsi="Roboto, Arial, HelveticaNeue, s"/>
-          <w:b/>
-          <w:bCs/>
-          <w:color w:val="1D2530"/>
-          <w:sz w:val="22"/>
-        </w:rPr>
-        <w:t>/{</w:t>
-      </w:r>
-      <w:r>
-        <w:rPr>
-          <w:rFonts w:ascii="Roboto, Arial, HelveticaNeue, s" w:hAnsi="Roboto, Arial, HelveticaNeue, s"/>
-          <w:b/>
-          <w:bCs/>
-          <w:color w:val="1D2530"/>
-          <w:sz w:val="22"/>
-        </w:rPr>
-        <w:t xml:space="preserve"> </w:t>
-      </w:r>
-      <w:r>
-        <w:rPr>
-          <w:rFonts w:ascii="Roboto, Arial, HelveticaNeue, s" w:hAnsi="Roboto, Arial, HelveticaNeue, s"/>
-          <w:b/>
-          <w:bCs/>
-          <w:color w:val="1D2530"/>
-          <w:sz w:val="22"/>
-        </w:rPr>
-        <w:t xml:space="preserve">ticket </w:t>
-      </w:r>
-      <w:r>
-        <w:rPr>
-          <w:rFonts w:ascii="Roboto, Arial, HelveticaNeue, s" w:hAnsi="Roboto, Arial, HelveticaNeue, s"/>
-          <w:b/>
-          <w:bCs/>
-          <w:color w:val="1D2530"/>
-          <w:sz w:val="22"/>
-        </w:rPr>
-        <w:t xml:space="preserve">} (PUT) : </w:t>
-      </w:r>
-      <w:r>
-        <w:rPr>
-          <w:rFonts w:ascii="Roboto, Arial, HelveticaNeue, s" w:hAnsi="Roboto, Arial, HelveticaNeue, s"/>
-          <w:bCs/>
-          <w:color w:val="1D2530"/>
-          <w:sz w:val="22"/>
-        </w:rPr>
-        <w:t xml:space="preserve">egy meglévő </w:t>
-      </w:r>
-      <w:r>
-        <w:rPr>
-          <w:rFonts w:ascii="Roboto, Arial, HelveticaNeue, s" w:hAnsi="Roboto, Arial, HelveticaNeue, s"/>
-          <w:bCs/>
-          <w:color w:val="1D2530"/>
-          <w:sz w:val="22"/>
-        </w:rPr>
-        <w:t>jegy</w:t>
-      </w:r>
-      <w:r>
-        <w:rPr>
-          <w:rFonts w:ascii="Roboto, Arial, HelveticaNeue, s" w:hAnsi="Roboto, Arial, HelveticaNeue, s"/>
-          <w:bCs/>
-          <w:color w:val="1D2530"/>
-          <w:sz w:val="22"/>
-        </w:rPr>
-        <w:t xml:space="preserve"> </w:t>
-      </w:r>
-      <w:r>
-        <w:rPr>
-          <w:rFonts w:ascii="Roboto, Arial, HelveticaNeue, s" w:hAnsi="Roboto, Arial, HelveticaNeue, s"/>
-          <w:bCs/>
-          <w:color w:val="1D2530"/>
-          <w:sz w:val="22"/>
-        </w:rPr>
-        <w:t xml:space="preserve">módosítására szolgáló végpont, felhasználói authentikáció szükséges az eléréséhez, amiatt, ha egy felhasználó bővíteni szeretné a kosarának a tartalmát, akkor az ehhez szükséges módosításokhoz ne kelljen admin jogú user authentikáció, </w:t>
-      </w:r>
-      <w:r>
-        <w:rPr>
-          <w:rFonts w:ascii="Roboto, Arial, HelveticaNeue, s" w:hAnsi="Roboto, Arial, HelveticaNeue, s"/>
-          <w:bCs/>
-          <w:color w:val="1D2530"/>
-          <w:sz w:val="22"/>
-        </w:rPr>
-        <w:t xml:space="preserve">válaszként hiba üzenetet ad vissza, ha egy adott mező helytelenül lett kitöltve ( validációk ), illetve egy success üzenetet, ha a </w:t>
-      </w:r>
-      <w:r>
-        <w:rPr>
-          <w:rFonts w:ascii="Roboto, Arial, HelveticaNeue, s" w:hAnsi="Roboto, Arial, HelveticaNeue, s"/>
-          <w:bCs/>
-          <w:color w:val="1D2530"/>
-          <w:sz w:val="22"/>
-        </w:rPr>
-        <w:t>módosítás</w:t>
-      </w:r>
-      <w:r>
-        <w:rPr>
-          <w:rFonts w:ascii="Roboto, Arial, HelveticaNeue, s" w:hAnsi="Roboto, Arial, HelveticaNeue, s"/>
-          <w:bCs/>
-          <w:color w:val="1D2530"/>
-          <w:sz w:val="22"/>
-        </w:rPr>
-        <w:t xml:space="preserve"> sikerül.</w:t>
+          <w:bCs/>
+          <w:color w:val="1D2530"/>
+          <w:sz w:val="22"/>
+        </w:rPr>
+        <w:t>lekérdezésére szolgáló végpont, authentikáció nem szükséges hozzá, válaszul visszaadja az adott rekordot, ha szerepel az adatbázisban ( validáció ) .</w:t>
       </w:r>
     </w:p>
     <w:p>
@@ -4543,95 +4504,259 @@
           <w:color w:val="1D2530"/>
           <w:sz w:val="22"/>
         </w:rPr>
-        <w:t>api/</w:t>
-      </w:r>
-      <w:r>
-        <w:rPr>
-          <w:rFonts w:ascii="Roboto, Arial, HelveticaNeue, s" w:hAnsi="Roboto, Arial, HelveticaNeue, s"/>
-          <w:b/>
-          <w:bCs/>
-          <w:color w:val="1D2530"/>
-          <w:sz w:val="22"/>
-        </w:rPr>
-        <w:t xml:space="preserve"> </w:t>
-      </w:r>
-      <w:r>
-        <w:rPr>
-          <w:rFonts w:ascii="Roboto, Arial, HelveticaNeue, s" w:hAnsi="Roboto, Arial, HelveticaNeue, s"/>
-          <w:b/>
-          <w:bCs/>
-          <w:color w:val="1D2530"/>
-          <w:sz w:val="22"/>
-        </w:rPr>
-        <w:t xml:space="preserve">tickets </w:t>
-      </w:r>
-      <w:r>
-        <w:rPr>
-          <w:rFonts w:ascii="Roboto, Arial, HelveticaNeue, s" w:hAnsi="Roboto, Arial, HelveticaNeue, s"/>
-          <w:b/>
-          <w:bCs/>
-          <w:color w:val="1D2530"/>
-          <w:sz w:val="22"/>
-        </w:rPr>
-        <w:t>/{</w:t>
-      </w:r>
-      <w:r>
-        <w:rPr>
-          <w:rFonts w:ascii="Roboto, Arial, HelveticaNeue, s" w:hAnsi="Roboto, Arial, HelveticaNeue, s"/>
-          <w:b/>
-          <w:bCs/>
-          <w:color w:val="1D2530"/>
-          <w:sz w:val="22"/>
-        </w:rPr>
-        <w:t xml:space="preserve"> </w:t>
-      </w:r>
-      <w:r>
-        <w:rPr>
-          <w:rFonts w:ascii="Roboto, Arial, HelveticaNeue, s" w:hAnsi="Roboto, Arial, HelveticaNeue, s"/>
-          <w:b/>
-          <w:bCs/>
-          <w:color w:val="1D2530"/>
-          <w:sz w:val="22"/>
-        </w:rPr>
-        <w:t xml:space="preserve">ticket </w:t>
-      </w:r>
-      <w:r>
-        <w:rPr>
-          <w:rFonts w:ascii="Roboto, Arial, HelveticaNeue, s" w:hAnsi="Roboto, Arial, HelveticaNeue, s"/>
-          <w:b/>
-          <w:bCs/>
-          <w:color w:val="1D2530"/>
-          <w:sz w:val="22"/>
-        </w:rPr>
-        <w:t>} (GET) :</w:t>
-      </w:r>
-      <w:r>
-        <w:rPr>
-          <w:rFonts w:ascii="Roboto, Arial, HelveticaNeue, s" w:hAnsi="Roboto, Arial, HelveticaNeue, s"/>
-          <w:bCs/>
-          <w:color w:val="1D2530"/>
-          <w:sz w:val="22"/>
-        </w:rPr>
-        <w:t xml:space="preserve"> egy adott jegy</w:t>
-      </w:r>
-      <w:r>
-        <w:rPr>
-          <w:rFonts w:ascii="Roboto, Arial, HelveticaNeue, s" w:hAnsi="Roboto, Arial, HelveticaNeue, s"/>
-          <w:bCs/>
-          <w:color w:val="1D2530"/>
-          <w:sz w:val="22"/>
-        </w:rPr>
-        <w:t xml:space="preserve"> </w:t>
-      </w:r>
-      <w:r>
-        <w:rPr>
-          <w:rFonts w:ascii="Roboto, Arial, HelveticaNeue, s" w:hAnsi="Roboto, Arial, HelveticaNeue, s"/>
-          <w:bCs/>
-          <w:color w:val="1D2530"/>
-          <w:sz w:val="22"/>
-        </w:rPr>
-        <w:t>lekérdezésére szolgáló végpont, authentikáció nem szükséges hozzá, válaszul visszaadja az adott rekordot, ha szerepel az adatbázisban ( validáció ) .</w:t>
-      </w:r>
+        <w:t xml:space="preserve">api/users ( GET ) : </w:t>
+      </w:r>
+      <w:r>
+        <w:rPr>
+          <w:rFonts w:ascii="Roboto, Arial, HelveticaNeue, s" w:hAnsi="Roboto, Arial, HelveticaNeue, s"/>
+          <w:bCs/>
+          <w:color w:val="1D2530"/>
+          <w:sz w:val="22"/>
+        </w:rPr>
+        <w:t>az összes felhasználó lekérdezéséhez szükséges végpont, admin szintű authentikáció szükséges hozzá</w:t>
+      </w:r>
+    </w:p>
+    <w:p>
+      <w:pPr>
+        <w:pStyle w:val="Textbody"/>
+        <w:spacing w:after="0"/>
+        <w:ind w:left="705"/>
+        <w:rPr>
+          <w:rFonts w:ascii="Roboto, Arial, HelveticaNeue, s" w:hAnsi="Roboto, Arial, HelveticaNeue, s"/>
+          <w:bCs/>
+          <w:color w:val="1D2530"/>
+          <w:sz w:val="22"/>
+        </w:rPr>
+      </w:pPr>
+    </w:p>
+    <w:p>
+      <w:pPr>
+        <w:pStyle w:val="Textbody"/>
+        <w:spacing w:after="0"/>
+        <w:ind w:left="705"/>
+        <w:rPr>
+          <w:rFonts w:ascii="Roboto, Arial, HelveticaNeue, s" w:hAnsi="Roboto, Arial, HelveticaNeue, s"/>
+          <w:bCs/>
+          <w:color w:val="1D2530"/>
+          <w:sz w:val="22"/>
+        </w:rPr>
+      </w:pPr>
+      <w:r>
+        <w:rPr>
+          <w:rFonts w:ascii="Roboto, Arial, HelveticaNeue, s" w:hAnsi="Roboto, Arial, HelveticaNeue, s"/>
+          <w:b/>
+          <w:bCs/>
+          <w:color w:val="1D2530"/>
+          <w:sz w:val="22"/>
+        </w:rPr>
+        <w:t>api/users</w:t>
+      </w:r>
+      <w:r>
+        <w:rPr>
+          <w:rFonts w:ascii="Roboto, Arial, HelveticaNeue, s" w:hAnsi="Roboto, Arial, HelveticaNeue, s"/>
+          <w:b/>
+          <w:bCs/>
+          <w:color w:val="1D2530"/>
+          <w:sz w:val="22"/>
+        </w:rPr>
+        <w:t>/{user}</w:t>
+      </w:r>
+      <w:r>
+        <w:rPr>
+          <w:rFonts w:ascii="Roboto, Arial, HelveticaNeue, s" w:hAnsi="Roboto, Arial, HelveticaNeue, s"/>
+          <w:b/>
+          <w:bCs/>
+          <w:color w:val="1D2530"/>
+          <w:sz w:val="22"/>
+        </w:rPr>
+        <w:t xml:space="preserve"> ( GET ) : </w:t>
+      </w:r>
+      <w:r>
+        <w:rPr>
+          <w:rFonts w:ascii="Roboto, Arial, HelveticaNeue, s" w:hAnsi="Roboto, Arial, HelveticaNeue, s"/>
+          <w:bCs/>
+          <w:color w:val="1D2530"/>
+          <w:sz w:val="22"/>
+        </w:rPr>
+        <w:t>egy adott</w:t>
+      </w:r>
+      <w:r>
+        <w:rPr>
+          <w:rFonts w:ascii="Roboto, Arial, HelveticaNeue, s" w:hAnsi="Roboto, Arial, HelveticaNeue, s"/>
+          <w:bCs/>
+          <w:color w:val="1D2530"/>
+          <w:sz w:val="22"/>
+        </w:rPr>
+        <w:t xml:space="preserve"> felhasználó lekérdezéséhez szükséges végpont, admin szintű authentikáció szükséges hozzá</w:t>
+      </w:r>
+    </w:p>
+    <w:p>
+      <w:pPr>
+        <w:pStyle w:val="Textbody"/>
+        <w:spacing w:after="0"/>
+        <w:ind w:left="705"/>
+        <w:rPr>
+          <w:rFonts w:ascii="Roboto, Arial, HelveticaNeue, s" w:hAnsi="Roboto, Arial, HelveticaNeue, s"/>
+          <w:bCs/>
+          <w:color w:val="1D2530"/>
+          <w:sz w:val="22"/>
+        </w:rPr>
+      </w:pPr>
+    </w:p>
+    <w:p>
+      <w:pPr>
+        <w:pStyle w:val="Textbody"/>
+        <w:spacing w:after="0"/>
+        <w:ind w:left="705"/>
+        <w:rPr>
+          <w:rFonts w:ascii="Roboto, Arial, HelveticaNeue, s" w:hAnsi="Roboto, Arial, HelveticaNeue, s"/>
+          <w:bCs/>
+          <w:color w:val="1D2530"/>
+          <w:sz w:val="22"/>
+        </w:rPr>
+      </w:pPr>
+      <w:r>
+        <w:rPr>
+          <w:rFonts w:ascii="Roboto, Arial, HelveticaNeue, s" w:hAnsi="Roboto, Arial, HelveticaNeue, s"/>
+          <w:b/>
+          <w:bCs/>
+          <w:color w:val="1D2530"/>
+          <w:sz w:val="22"/>
+        </w:rPr>
+        <w:t xml:space="preserve">api/users/{user} ( PUT ) : </w:t>
+      </w:r>
+      <w:r>
+        <w:rPr>
+          <w:rFonts w:ascii="Roboto, Arial, HelveticaNeue, s" w:hAnsi="Roboto, Arial, HelveticaNeue, s"/>
+          <w:bCs/>
+          <w:color w:val="1D2530"/>
+          <w:sz w:val="22"/>
+        </w:rPr>
+        <w:t>a felhasználó saját adatainak módosítására szolgáló végpont, autentikáció szükséges hozzá az adott felhasználótól, ezen keresztül tudja megváltoztatni a felhasználó nevét, jelszavát, egyenlegét, illetve kosarának tartalmát.</w:t>
+      </w:r>
+    </w:p>
+    <w:p>
+      <w:pPr>
+        <w:pStyle w:val="Textbody"/>
+        <w:spacing w:after="0"/>
+        <w:ind w:left="705"/>
+        <w:rPr>
+          <w:rFonts w:ascii="Roboto, Arial, HelveticaNeue, s" w:hAnsi="Roboto, Arial, HelveticaNeue, s"/>
+          <w:bCs/>
+          <w:color w:val="1D2530"/>
+          <w:sz w:val="22"/>
+        </w:rPr>
+      </w:pPr>
+    </w:p>
+    <w:p>
+      <w:pPr>
+        <w:pStyle w:val="Textbody"/>
+        <w:spacing w:after="0"/>
+        <w:ind w:left="705"/>
+        <w:rPr>
+          <w:rFonts w:ascii="Roboto, Arial, HelveticaNeue, s" w:hAnsi="Roboto, Arial, HelveticaNeue, s"/>
+          <w:bCs/>
+          <w:color w:val="1D2530"/>
+          <w:sz w:val="22"/>
+        </w:rPr>
+      </w:pPr>
+      <w:r>
+        <w:rPr>
+          <w:rFonts w:ascii="Roboto, Arial, HelveticaNeue, s" w:hAnsi="Roboto, Arial, HelveticaNeue, s"/>
+          <w:b/>
+          <w:bCs/>
+          <w:color w:val="1D2530"/>
+          <w:sz w:val="22"/>
+        </w:rPr>
+        <w:t xml:space="preserve">api/users/{user} ( </w:t>
+      </w:r>
+      <w:r>
+        <w:rPr>
+          <w:rFonts w:ascii="Roboto, Arial, HelveticaNeue, s" w:hAnsi="Roboto, Arial, HelveticaNeue, s"/>
+          <w:b/>
+          <w:bCs/>
+          <w:color w:val="1D2530"/>
+          <w:sz w:val="22"/>
+        </w:rPr>
+        <w:t>DELETE</w:t>
+      </w:r>
+      <w:r>
+        <w:rPr>
+          <w:rFonts w:ascii="Roboto, Arial, HelveticaNeue, s" w:hAnsi="Roboto, Arial, HelveticaNeue, s"/>
+          <w:b/>
+          <w:bCs/>
+          <w:color w:val="1D2530"/>
+          <w:sz w:val="22"/>
+        </w:rPr>
+        <w:t xml:space="preserve"> ) : </w:t>
+      </w:r>
+      <w:r>
+        <w:rPr>
+          <w:rFonts w:ascii="Roboto, Arial, HelveticaNeue, s" w:hAnsi="Roboto, Arial, HelveticaNeue, s"/>
+          <w:bCs/>
+          <w:color w:val="1D2530"/>
+          <w:sz w:val="22"/>
+        </w:rPr>
+        <w:t>egy felhasználó törlésére</w:t>
+      </w:r>
+      <w:r>
+        <w:rPr>
+          <w:rFonts w:ascii="Roboto, Arial, HelveticaNeue, s" w:hAnsi="Roboto, Arial, HelveticaNeue, s"/>
+          <w:bCs/>
+          <w:color w:val="1D2530"/>
+          <w:sz w:val="22"/>
+        </w:rPr>
+        <w:t xml:space="preserve"> szolgáló végpont, </w:t>
+      </w:r>
+      <w:r>
+        <w:rPr>
+          <w:rFonts w:ascii="Roboto, Arial, HelveticaNeue, s" w:hAnsi="Roboto, Arial, HelveticaNeue, s"/>
+          <w:bCs/>
+          <w:color w:val="1D2530"/>
+          <w:sz w:val="22"/>
+        </w:rPr>
+        <w:t xml:space="preserve">admin jogú autentikáció </w:t>
+      </w:r>
+      <w:r>
+        <w:rPr>
+          <w:rFonts w:ascii="Roboto, Arial, HelveticaNeue, s" w:hAnsi="Roboto, Arial, HelveticaNeue, s"/>
+          <w:bCs/>
+          <w:color w:val="1D2530"/>
+          <w:sz w:val="22"/>
+        </w:rPr>
+        <w:t xml:space="preserve"> szükséges </w:t>
+      </w:r>
+      <w:r>
+        <w:rPr>
+          <w:rFonts w:ascii="Roboto, Arial, HelveticaNeue, s" w:hAnsi="Roboto, Arial, HelveticaNeue, s"/>
+          <w:bCs/>
+          <w:color w:val="1D2530"/>
+          <w:sz w:val="22"/>
+        </w:rPr>
+        <w:t>, ezen keresztül tudunk törölni egy adott felhasználót az adatbázisból</w:t>
+      </w:r>
+      <w:r>
+        <w:rPr>
+          <w:rFonts w:ascii="Roboto, Arial, HelveticaNeue, s" w:hAnsi="Roboto, Arial, HelveticaNeue, s"/>
+          <w:bCs/>
+          <w:color w:val="1D2530"/>
+          <w:sz w:val="22"/>
+        </w:rPr>
+        <w:t>.</w:t>
+      </w:r>
+    </w:p>
+    <w:p>
+      <w:pPr>
+        <w:pStyle w:val="Textbody"/>
+        <w:spacing w:after="0"/>
+        <w:ind w:left="705"/>
+        <w:rPr>
+          <w:rFonts w:ascii="Roboto, Arial, HelveticaNeue, s" w:hAnsi="Roboto, Arial, HelveticaNeue, s"/>
+          <w:bCs/>
+          <w:color w:val="1D2530"/>
+          <w:sz w:val="22"/>
+        </w:rPr>
+      </w:pPr>
     </w:p>
     <w:p>
       <w:pPr>
@@ -5715,6 +5840,27 @@
     </w:p>
     <w:p>
       <w:pPr>
+        <w:rPr>
+          <w:rFonts w:ascii="Roboto, Arial, HelveticaNeue, s" w:hAnsi="Roboto, Arial, HelveticaNeue, s"/>
+          <w:b/>
+          <w:bCs/>
+          <w:color w:val="1D2530"/>
+          <w:sz w:val="22"/>
+        </w:rPr>
+      </w:pPr>
+      <w:r>
+        <w:rPr>
+          <w:rFonts w:ascii="Roboto, Arial, HelveticaNeue, s" w:hAnsi="Roboto, Arial, HelveticaNeue, s"/>
+          <w:b/>
+          <w:bCs/>
+          <w:color w:val="1D2530"/>
+          <w:sz w:val="22"/>
+        </w:rPr>
+        <w:br w:type="page"/>
+      </w:r>
+    </w:p>
+    <w:p>
+      <w:pPr>
         <w:pStyle w:val="Textbody"/>
         <w:spacing w:after="0"/>
         <w:ind w:left="720"/>
@@ -5726,43 +5872,6 @@
           <w:sz w:val="22"/>
         </w:rPr>
       </w:pPr>
-    </w:p>
-    <w:p>
-      <w:pPr>
-        <w:rPr>
-          <w:rFonts w:ascii="Roboto, Arial, HelveticaNeue, s" w:hAnsi="Roboto, Arial, HelveticaNeue, s"/>
-          <w:b/>
-          <w:bCs/>
-          <w:color w:val="1D2530"/>
-          <w:sz w:val="22"/>
-        </w:rPr>
-      </w:pPr>
-      <w:r>
-        <w:rPr>
-          <w:rFonts w:ascii="Roboto, Arial, HelveticaNeue, s" w:hAnsi="Roboto, Arial, HelveticaNeue, s"/>
-          <w:b/>
-          <w:bCs/>
-          <w:color w:val="1D2530"/>
-          <w:sz w:val="22"/>
-        </w:rPr>
-        <w:br w:type="page"/>
-      </w:r>
-    </w:p>
-    <w:p>
-      <w:pPr>
-        <w:pStyle w:val="Textbody"/>
-        <w:spacing w:after="0"/>
-        <w:ind w:left="720"/>
-        <w:rPr>
-          <w:rFonts w:ascii="Roboto, Arial, HelveticaNeue, s" w:hAnsi="Roboto, Arial, HelveticaNeue, s"/>
-          <w:b/>
-          <w:bCs/>
-          <w:color w:val="1D2530"/>
-          <w:sz w:val="22"/>
-        </w:rPr>
-      </w:pPr>
-      <w:bookmarkStart w:id="0" w:name="_GoBack"/>
-      <w:bookmarkEnd w:id="0"/>
     </w:p>
     <w:p>
       <w:pPr>
@@ -6431,21 +6540,740 @@
     </w:p>
     <w:p>
       <w:pPr>
-        <w:pStyle w:val="Textbody"/>
-        <w:spacing w:after="0"/>
-        <w:ind w:left="720"/>
-        <w:rPr>
-          <w:rFonts w:ascii="Roboto, Arial, HelveticaNeue, s" w:hAnsi="Roboto, Arial, HelveticaNeue, s"/>
-          <w:b/>
-          <w:bCs/>
-          <w:color w:val="1D2530"/>
-          <w:sz w:val="22"/>
-        </w:rPr>
-      </w:pPr>
-    </w:p>
-    <w:p>
-      <w:pPr>
-        <w:pStyle w:val="Standard"/>
+        <w:suppressAutoHyphens w:val="0"/>
+        <w:autoSpaceDN/>
+        <w:spacing w:before="100" w:beforeAutospacing="1" w:after="100" w:afterAutospacing="1"/>
+        <w:textAlignment w:val="auto"/>
+        <w:rPr>
+          <w:rFonts w:ascii="Times New Roman" w:eastAsia="Times New Roman" w:hAnsi="Times New Roman" w:cs="Times New Roman"/>
+          <w:kern w:val="0"/>
+          <w:sz w:val="60"/>
+          <w:szCs w:val="60"/>
+          <w:lang w:eastAsia="hu-HU" w:bidi="ar-SA"/>
+        </w:rPr>
+      </w:pPr>
+      <w:r>
+        <w:rPr>
+          <w:rFonts w:ascii="Times New Roman" w:eastAsia="Times New Roman" w:hAnsi="Times New Roman" w:cs="Times New Roman"/>
+          <w:kern w:val="0"/>
+          <w:lang w:eastAsia="hu-HU" w:bidi="ar-SA"/>
+        </w:rPr>
+        <w:t xml:space="preserve"> </w:t>
+      </w:r>
+      <w:r>
+        <w:rPr>
+          <w:rFonts w:ascii="Times New Roman" w:eastAsia="Times New Roman" w:hAnsi="Times New Roman" w:cs="Times New Roman"/>
+          <w:kern w:val="0"/>
+          <w:sz w:val="60"/>
+          <w:szCs w:val="60"/>
+          <w:lang w:eastAsia="hu-HU" w:bidi="ar-SA"/>
+        </w:rPr>
+        <w:t>Tesztek</w:t>
+      </w:r>
+    </w:p>
+    <w:p>
+      <w:pPr>
+        <w:suppressAutoHyphens w:val="0"/>
+        <w:autoSpaceDN/>
+        <w:spacing w:before="100" w:beforeAutospacing="1" w:after="100" w:afterAutospacing="1"/>
+        <w:ind w:firstLine="709"/>
+        <w:textAlignment w:val="auto"/>
+        <w:rPr>
+          <w:rFonts w:ascii="Times New Roman" w:eastAsia="Times New Roman" w:hAnsi="Times New Roman" w:cs="Times New Roman"/>
+          <w:kern w:val="0"/>
+          <w:lang w:eastAsia="hu-HU" w:bidi="ar-SA"/>
+        </w:rPr>
+      </w:pPr>
+      <w:r>
+        <w:rPr>
+          <w:rFonts w:ascii="Times New Roman" w:eastAsia="Times New Roman" w:hAnsi="Times New Roman" w:cs="Times New Roman"/>
+          <w:kern w:val="0"/>
+          <w:lang w:eastAsia="hu-HU" w:bidi="ar-SA"/>
+        </w:rPr>
+        <w:t>Backend tesztek:</w:t>
+      </w:r>
+    </w:p>
+    <w:p>
+      <w:pPr>
+        <w:suppressAutoHyphens w:val="0"/>
+        <w:autoSpaceDN/>
+        <w:spacing w:before="100" w:beforeAutospacing="1" w:after="100" w:afterAutospacing="1"/>
+        <w:ind w:firstLine="709"/>
+        <w:textAlignment w:val="auto"/>
+        <w:rPr>
+          <w:rFonts w:ascii="Times New Roman" w:eastAsia="Times New Roman" w:hAnsi="Times New Roman" w:cs="Times New Roman"/>
+          <w:kern w:val="0"/>
+          <w:lang w:eastAsia="hu-HU" w:bidi="ar-SA"/>
+        </w:rPr>
+      </w:pPr>
+      <w:r>
+        <w:rPr>
+          <w:rFonts w:ascii="Times New Roman" w:eastAsia="Times New Roman" w:hAnsi="Times New Roman" w:cs="Times New Roman"/>
+          <w:kern w:val="0"/>
+          <w:lang w:eastAsia="hu-HU" w:bidi="ar-SA"/>
+        </w:rPr>
+        <w:t>1.: Route apik tesztelése ( 5db )</w:t>
+      </w:r>
+    </w:p>
+    <w:p>
+      <w:pPr>
+        <w:pStyle w:val="Listaszerbekezds"/>
+        <w:numPr>
+          <w:ilvl w:val="2"/>
+          <w:numId w:val="3"/>
+        </w:numPr>
+        <w:suppressAutoHyphens w:val="0"/>
+        <w:autoSpaceDN/>
+        <w:spacing w:before="100" w:beforeAutospacing="1" w:after="100" w:afterAutospacing="1"/>
+        <w:textAlignment w:val="auto"/>
+        <w:rPr>
+          <w:rFonts w:ascii="Times New Roman" w:eastAsia="Times New Roman" w:hAnsi="Times New Roman" w:cs="Times New Roman"/>
+          <w:kern w:val="0"/>
+          <w:lang w:eastAsia="hu-HU" w:bidi="ar-SA"/>
+        </w:rPr>
+      </w:pPr>
+      <w:r>
+        <w:rPr>
+          <w:rFonts w:ascii="Times New Roman" w:eastAsia="Times New Roman" w:hAnsi="Times New Roman" w:cs="Times New Roman"/>
+          <w:kern w:val="0"/>
+          <w:lang w:eastAsia="hu-HU" w:bidi="ar-SA"/>
+        </w:rPr>
+        <w:t>összes route lekérdezése 200-as várt válaszüzenettel</w:t>
+      </w:r>
+    </w:p>
+    <w:p>
+      <w:pPr>
+        <w:pStyle w:val="Listaszerbekezds"/>
+        <w:numPr>
+          <w:ilvl w:val="2"/>
+          <w:numId w:val="3"/>
+        </w:numPr>
+        <w:suppressAutoHyphens w:val="0"/>
+        <w:autoSpaceDN/>
+        <w:spacing w:before="100" w:beforeAutospacing="1" w:after="100" w:afterAutospacing="1"/>
+        <w:textAlignment w:val="auto"/>
+        <w:rPr>
+          <w:rFonts w:ascii="Times New Roman" w:eastAsia="Times New Roman" w:hAnsi="Times New Roman" w:cs="Times New Roman"/>
+          <w:kern w:val="0"/>
+          <w:lang w:eastAsia="hu-HU" w:bidi="ar-SA"/>
+        </w:rPr>
+      </w:pPr>
+      <w:r>
+        <w:rPr>
+          <w:rFonts w:ascii="Times New Roman" w:eastAsia="Times New Roman" w:hAnsi="Times New Roman" w:cs="Times New Roman"/>
+          <w:kern w:val="0"/>
+          <w:lang w:eastAsia="hu-HU" w:bidi="ar-SA"/>
+        </w:rPr>
+        <w:t>egy route lekérdezése 200-as várt válaszüzenettel</w:t>
+      </w:r>
+    </w:p>
+    <w:p>
+      <w:pPr>
+        <w:pStyle w:val="Listaszerbekezds"/>
+        <w:numPr>
+          <w:ilvl w:val="2"/>
+          <w:numId w:val="3"/>
+        </w:numPr>
+        <w:suppressAutoHyphens w:val="0"/>
+        <w:autoSpaceDN/>
+        <w:spacing w:before="100" w:beforeAutospacing="1" w:after="100" w:afterAutospacing="1"/>
+        <w:textAlignment w:val="auto"/>
+        <w:rPr>
+          <w:rFonts w:ascii="Times New Roman" w:eastAsia="Times New Roman" w:hAnsi="Times New Roman" w:cs="Times New Roman"/>
+          <w:kern w:val="0"/>
+          <w:lang w:eastAsia="hu-HU" w:bidi="ar-SA"/>
+        </w:rPr>
+      </w:pPr>
+      <w:r>
+        <w:rPr>
+          <w:rFonts w:ascii="Times New Roman" w:eastAsia="Times New Roman" w:hAnsi="Times New Roman" w:cs="Times New Roman"/>
+          <w:kern w:val="0"/>
+          <w:lang w:eastAsia="hu-HU" w:bidi="ar-SA"/>
+        </w:rPr>
+        <w:t>-egy route módosítása, felhasználói szintű authentikációval apin keresztül, majd az adott elem lekérdezése és ezen két elem összehasonlítása</w:t>
+      </w:r>
+    </w:p>
+    <w:p>
+      <w:pPr>
+        <w:pStyle w:val="Listaszerbekezds"/>
+        <w:numPr>
+          <w:ilvl w:val="2"/>
+          <w:numId w:val="3"/>
+        </w:numPr>
+        <w:suppressAutoHyphens w:val="0"/>
+        <w:autoSpaceDN/>
+        <w:spacing w:before="100" w:beforeAutospacing="1" w:after="100" w:afterAutospacing="1"/>
+        <w:textAlignment w:val="auto"/>
+        <w:rPr>
+          <w:rFonts w:ascii="Times New Roman" w:eastAsia="Times New Roman" w:hAnsi="Times New Roman" w:cs="Times New Roman"/>
+          <w:kern w:val="0"/>
+          <w:lang w:eastAsia="hu-HU" w:bidi="ar-SA"/>
+        </w:rPr>
+      </w:pPr>
+      <w:r>
+        <w:rPr>
+          <w:rFonts w:ascii="Times New Roman" w:eastAsia="Times New Roman" w:hAnsi="Times New Roman" w:cs="Times New Roman"/>
+          <w:kern w:val="0"/>
+          <w:lang w:eastAsia="hu-HU" w:bidi="ar-SA"/>
+        </w:rPr>
+        <w:t>egy route létrehozása apin keresztül admin szintű authentikációval, majd ezen route lekérdezése az adatbázisból, és az eredmény összehasonlítása</w:t>
+      </w:r>
+    </w:p>
+    <w:p>
+      <w:pPr>
+        <w:pStyle w:val="Listaszerbekezds"/>
+        <w:numPr>
+          <w:ilvl w:val="2"/>
+          <w:numId w:val="3"/>
+        </w:numPr>
+        <w:suppressAutoHyphens w:val="0"/>
+        <w:autoSpaceDN/>
+        <w:spacing w:before="100" w:beforeAutospacing="1" w:after="100" w:afterAutospacing="1"/>
+        <w:textAlignment w:val="auto"/>
+        <w:rPr>
+          <w:rFonts w:ascii="Times New Roman" w:eastAsia="Times New Roman" w:hAnsi="Times New Roman" w:cs="Times New Roman"/>
+          <w:kern w:val="0"/>
+          <w:lang w:eastAsia="hu-HU" w:bidi="ar-SA"/>
+        </w:rPr>
+      </w:pPr>
+      <w:r>
+        <w:rPr>
+          <w:rFonts w:ascii="Times New Roman" w:eastAsia="Times New Roman" w:hAnsi="Times New Roman" w:cs="Times New Roman"/>
+          <w:kern w:val="0"/>
+          <w:lang w:eastAsia="hu-HU" w:bidi="ar-SA"/>
+        </w:rPr>
+        <w:t>egy adott route létrehozása apin keresztül, ezen route létezésének tesztelése az adatbázisban, majd ezen route törlése az adatbázisból apin keresztül, és ezen route hiányának tesztelése az adatbázisból</w:t>
+      </w:r>
+    </w:p>
+    <w:p>
+      <w:pPr>
+        <w:suppressAutoHyphens w:val="0"/>
+        <w:autoSpaceDN/>
+        <w:spacing w:before="100" w:beforeAutospacing="1" w:after="100" w:afterAutospacing="1"/>
+        <w:ind w:left="709"/>
+        <w:textAlignment w:val="auto"/>
+        <w:rPr>
+          <w:rFonts w:ascii="Times New Roman" w:eastAsia="Times New Roman" w:hAnsi="Times New Roman" w:cs="Times New Roman"/>
+          <w:kern w:val="0"/>
+          <w:lang w:eastAsia="hu-HU" w:bidi="ar-SA"/>
+        </w:rPr>
+      </w:pPr>
+    </w:p>
+    <w:p>
+      <w:pPr>
+        <w:suppressAutoHyphens w:val="0"/>
+        <w:autoSpaceDN/>
+        <w:spacing w:before="100" w:beforeAutospacing="1" w:after="100" w:afterAutospacing="1"/>
+        <w:ind w:left="709"/>
+        <w:textAlignment w:val="auto"/>
+        <w:rPr>
+          <w:rFonts w:ascii="Times New Roman" w:eastAsia="Times New Roman" w:hAnsi="Times New Roman" w:cs="Times New Roman"/>
+          <w:kern w:val="0"/>
+          <w:lang w:eastAsia="hu-HU" w:bidi="ar-SA"/>
+        </w:rPr>
+      </w:pPr>
+      <w:r>
+        <w:rPr>
+          <w:rFonts w:ascii="Times New Roman" w:eastAsia="Times New Roman" w:hAnsi="Times New Roman" w:cs="Times New Roman"/>
+          <w:kern w:val="0"/>
+          <w:lang w:eastAsia="hu-HU" w:bidi="ar-SA"/>
+        </w:rPr>
+        <w:lastRenderedPageBreak/>
+        <w:t>2.: Vehicle</w:t>
+      </w:r>
+      <w:bookmarkStart w:id="0" w:name="_GoBack"/>
+      <w:bookmarkEnd w:id="0"/>
+      <w:r>
+        <w:rPr>
+          <w:rFonts w:ascii="Times New Roman" w:eastAsia="Times New Roman" w:hAnsi="Times New Roman" w:cs="Times New Roman"/>
+          <w:kern w:val="0"/>
+          <w:lang w:eastAsia="hu-HU" w:bidi="ar-SA"/>
+        </w:rPr>
+        <w:t xml:space="preserve"> apik tesztelése ( 5db )</w:t>
+      </w:r>
+    </w:p>
+    <w:p>
+      <w:pPr>
+        <w:pStyle w:val="Listaszerbekezds"/>
+        <w:numPr>
+          <w:ilvl w:val="2"/>
+          <w:numId w:val="3"/>
+        </w:numPr>
+        <w:suppressAutoHyphens w:val="0"/>
+        <w:autoSpaceDN/>
+        <w:spacing w:before="100" w:beforeAutospacing="1" w:after="100" w:afterAutospacing="1"/>
+        <w:textAlignment w:val="auto"/>
+        <w:rPr>
+          <w:rFonts w:ascii="Times New Roman" w:eastAsia="Times New Roman" w:hAnsi="Times New Roman" w:cs="Times New Roman"/>
+          <w:kern w:val="0"/>
+          <w:lang w:eastAsia="hu-HU" w:bidi="ar-SA"/>
+        </w:rPr>
+      </w:pPr>
+      <w:r>
+        <w:rPr>
+          <w:rFonts w:ascii="Times New Roman" w:eastAsia="Times New Roman" w:hAnsi="Times New Roman" w:cs="Times New Roman"/>
+          <w:kern w:val="0"/>
+          <w:lang w:eastAsia="hu-HU" w:bidi="ar-SA"/>
+        </w:rPr>
+        <w:t xml:space="preserve">összes </w:t>
+      </w:r>
+      <w:r>
+        <w:rPr>
+          <w:rFonts w:ascii="Times New Roman" w:eastAsia="Times New Roman" w:hAnsi="Times New Roman" w:cs="Times New Roman"/>
+          <w:kern w:val="0"/>
+          <w:lang w:eastAsia="hu-HU" w:bidi="ar-SA"/>
+        </w:rPr>
+        <w:t xml:space="preserve">vehicle </w:t>
+      </w:r>
+      <w:r>
+        <w:rPr>
+          <w:rFonts w:ascii="Times New Roman" w:eastAsia="Times New Roman" w:hAnsi="Times New Roman" w:cs="Times New Roman"/>
+          <w:kern w:val="0"/>
+          <w:lang w:eastAsia="hu-HU" w:bidi="ar-SA"/>
+        </w:rPr>
+        <w:t>lekérdezése 200-as várt válaszüzenettel</w:t>
+      </w:r>
+    </w:p>
+    <w:p>
+      <w:pPr>
+        <w:pStyle w:val="Listaszerbekezds"/>
+        <w:numPr>
+          <w:ilvl w:val="2"/>
+          <w:numId w:val="3"/>
+        </w:numPr>
+        <w:suppressAutoHyphens w:val="0"/>
+        <w:autoSpaceDN/>
+        <w:spacing w:before="100" w:beforeAutospacing="1" w:after="100" w:afterAutospacing="1"/>
+        <w:textAlignment w:val="auto"/>
+        <w:rPr>
+          <w:rFonts w:ascii="Times New Roman" w:eastAsia="Times New Roman" w:hAnsi="Times New Roman" w:cs="Times New Roman"/>
+          <w:kern w:val="0"/>
+          <w:lang w:eastAsia="hu-HU" w:bidi="ar-SA"/>
+        </w:rPr>
+      </w:pPr>
+      <w:r>
+        <w:rPr>
+          <w:rFonts w:ascii="Times New Roman" w:eastAsia="Times New Roman" w:hAnsi="Times New Roman" w:cs="Times New Roman"/>
+          <w:kern w:val="0"/>
+          <w:lang w:eastAsia="hu-HU" w:bidi="ar-SA"/>
+        </w:rPr>
+        <w:t xml:space="preserve">egy </w:t>
+      </w:r>
+      <w:r>
+        <w:rPr>
+          <w:rFonts w:ascii="Times New Roman" w:eastAsia="Times New Roman" w:hAnsi="Times New Roman" w:cs="Times New Roman"/>
+          <w:kern w:val="0"/>
+          <w:lang w:eastAsia="hu-HU" w:bidi="ar-SA"/>
+        </w:rPr>
+        <w:t xml:space="preserve">vehicle </w:t>
+      </w:r>
+      <w:r>
+        <w:rPr>
+          <w:rFonts w:ascii="Times New Roman" w:eastAsia="Times New Roman" w:hAnsi="Times New Roman" w:cs="Times New Roman"/>
+          <w:kern w:val="0"/>
+          <w:lang w:eastAsia="hu-HU" w:bidi="ar-SA"/>
+        </w:rPr>
+        <w:t>lekérdezése 200-as várt válaszüzenettel</w:t>
+      </w:r>
+    </w:p>
+    <w:p>
+      <w:pPr>
+        <w:pStyle w:val="Listaszerbekezds"/>
+        <w:numPr>
+          <w:ilvl w:val="2"/>
+          <w:numId w:val="3"/>
+        </w:numPr>
+        <w:suppressAutoHyphens w:val="0"/>
+        <w:autoSpaceDN/>
+        <w:spacing w:before="100" w:beforeAutospacing="1" w:after="100" w:afterAutospacing="1"/>
+        <w:textAlignment w:val="auto"/>
+        <w:rPr>
+          <w:rFonts w:ascii="Times New Roman" w:eastAsia="Times New Roman" w:hAnsi="Times New Roman" w:cs="Times New Roman"/>
+          <w:kern w:val="0"/>
+          <w:lang w:eastAsia="hu-HU" w:bidi="ar-SA"/>
+        </w:rPr>
+      </w:pPr>
+      <w:r>
+        <w:rPr>
+          <w:rFonts w:ascii="Times New Roman" w:eastAsia="Times New Roman" w:hAnsi="Times New Roman" w:cs="Times New Roman"/>
+          <w:kern w:val="0"/>
+          <w:lang w:eastAsia="hu-HU" w:bidi="ar-SA"/>
+        </w:rPr>
+        <w:t xml:space="preserve">egy </w:t>
+      </w:r>
+      <w:r>
+        <w:rPr>
+          <w:rFonts w:ascii="Times New Roman" w:eastAsia="Times New Roman" w:hAnsi="Times New Roman" w:cs="Times New Roman"/>
+          <w:kern w:val="0"/>
+          <w:lang w:eastAsia="hu-HU" w:bidi="ar-SA"/>
+        </w:rPr>
+        <w:t xml:space="preserve">vehicle </w:t>
+      </w:r>
+      <w:r>
+        <w:rPr>
+          <w:rFonts w:ascii="Times New Roman" w:eastAsia="Times New Roman" w:hAnsi="Times New Roman" w:cs="Times New Roman"/>
+          <w:kern w:val="0"/>
+          <w:lang w:eastAsia="hu-HU" w:bidi="ar-SA"/>
+        </w:rPr>
+        <w:t>módosítása, felhasználói szintű authentikációval apin keresztül, majd az adott elem lekérdezése és ezen két elem összehasonlítása</w:t>
+      </w:r>
+    </w:p>
+    <w:p>
+      <w:pPr>
+        <w:pStyle w:val="Listaszerbekezds"/>
+        <w:numPr>
+          <w:ilvl w:val="2"/>
+          <w:numId w:val="3"/>
+        </w:numPr>
+        <w:suppressAutoHyphens w:val="0"/>
+        <w:autoSpaceDN/>
+        <w:spacing w:before="100" w:beforeAutospacing="1" w:after="100" w:afterAutospacing="1"/>
+        <w:textAlignment w:val="auto"/>
+        <w:rPr>
+          <w:rFonts w:ascii="Times New Roman" w:eastAsia="Times New Roman" w:hAnsi="Times New Roman" w:cs="Times New Roman"/>
+          <w:kern w:val="0"/>
+          <w:lang w:eastAsia="hu-HU" w:bidi="ar-SA"/>
+        </w:rPr>
+      </w:pPr>
+      <w:r>
+        <w:rPr>
+          <w:rFonts w:ascii="Times New Roman" w:eastAsia="Times New Roman" w:hAnsi="Times New Roman" w:cs="Times New Roman"/>
+          <w:kern w:val="0"/>
+          <w:lang w:eastAsia="hu-HU" w:bidi="ar-SA"/>
+        </w:rPr>
+        <w:t>egy vehicle létrehozása apin keresztül admin szintű authentikációval, majd ezen vehicle lekérdezése az adatbázisból, és az eredmény összehasonlítása</w:t>
+      </w:r>
+    </w:p>
+    <w:p>
+      <w:pPr>
+        <w:pStyle w:val="Listaszerbekezds"/>
+        <w:numPr>
+          <w:ilvl w:val="2"/>
+          <w:numId w:val="3"/>
+        </w:numPr>
+        <w:suppressAutoHyphens w:val="0"/>
+        <w:autoSpaceDN/>
+        <w:spacing w:before="100" w:beforeAutospacing="1" w:after="100" w:afterAutospacing="1"/>
+        <w:textAlignment w:val="auto"/>
+        <w:rPr>
+          <w:rFonts w:ascii="Times New Roman" w:eastAsia="Times New Roman" w:hAnsi="Times New Roman" w:cs="Times New Roman"/>
+          <w:kern w:val="0"/>
+          <w:lang w:eastAsia="hu-HU" w:bidi="ar-SA"/>
+        </w:rPr>
+      </w:pPr>
+      <w:r>
+        <w:rPr>
+          <w:rFonts w:ascii="Times New Roman" w:eastAsia="Times New Roman" w:hAnsi="Times New Roman" w:cs="Times New Roman"/>
+          <w:kern w:val="0"/>
+          <w:lang w:eastAsia="hu-HU" w:bidi="ar-SA"/>
+        </w:rPr>
+        <w:t>egy adott vehicle létrehozása apin keresztül, ezen vehicle létezésének tesztelése az adatbázisban, majd ezen vehicle törlése az adatbázisból apin keresztül, és ezen vehicle hiányának tesztelése az adatbázisból</w:t>
+      </w:r>
+    </w:p>
+    <w:p>
+      <w:pPr>
+        <w:suppressAutoHyphens w:val="0"/>
+        <w:autoSpaceDN/>
+        <w:spacing w:before="100" w:beforeAutospacing="1" w:after="100" w:afterAutospacing="1"/>
+        <w:ind w:left="709"/>
+        <w:textAlignment w:val="auto"/>
+        <w:rPr>
+          <w:rFonts w:ascii="Times New Roman" w:eastAsia="Times New Roman" w:hAnsi="Times New Roman" w:cs="Times New Roman"/>
+          <w:kern w:val="0"/>
+          <w:lang w:eastAsia="hu-HU" w:bidi="ar-SA"/>
+        </w:rPr>
+      </w:pPr>
+      <w:r>
+        <w:rPr>
+          <w:rFonts w:ascii="Times New Roman" w:eastAsia="Times New Roman" w:hAnsi="Times New Roman" w:cs="Times New Roman"/>
+          <w:kern w:val="0"/>
+          <w:lang w:eastAsia="hu-HU" w:bidi="ar-SA"/>
+        </w:rPr>
+        <w:t>3.:</w:t>
+      </w:r>
+      <w:r>
+        <w:rPr>
+          <w:rFonts w:ascii="Times New Roman" w:eastAsia="Times New Roman" w:hAnsi="Times New Roman" w:cs="Times New Roman"/>
+          <w:kern w:val="0"/>
+          <w:lang w:eastAsia="hu-HU" w:bidi="ar-SA"/>
+        </w:rPr>
+        <w:t xml:space="preserve"> Ticket</w:t>
+      </w:r>
+      <w:r>
+        <w:rPr>
+          <w:rFonts w:ascii="Times New Roman" w:eastAsia="Times New Roman" w:hAnsi="Times New Roman" w:cs="Times New Roman"/>
+          <w:kern w:val="0"/>
+          <w:lang w:eastAsia="hu-HU" w:bidi="ar-SA"/>
+        </w:rPr>
+        <w:t xml:space="preserve"> apik tesztelése ( 5db )</w:t>
+      </w:r>
+    </w:p>
+    <w:p>
+      <w:pPr>
+        <w:pStyle w:val="Listaszerbekezds"/>
+        <w:numPr>
+          <w:ilvl w:val="2"/>
+          <w:numId w:val="3"/>
+        </w:numPr>
+        <w:suppressAutoHyphens w:val="0"/>
+        <w:autoSpaceDN/>
+        <w:spacing w:before="100" w:beforeAutospacing="1" w:after="100" w:afterAutospacing="1"/>
+        <w:textAlignment w:val="auto"/>
+        <w:rPr>
+          <w:rFonts w:ascii="Times New Roman" w:eastAsia="Times New Roman" w:hAnsi="Times New Roman" w:cs="Times New Roman"/>
+          <w:kern w:val="0"/>
+          <w:lang w:eastAsia="hu-HU" w:bidi="ar-SA"/>
+        </w:rPr>
+      </w:pPr>
+      <w:r>
+        <w:rPr>
+          <w:rFonts w:ascii="Times New Roman" w:eastAsia="Times New Roman" w:hAnsi="Times New Roman" w:cs="Times New Roman"/>
+          <w:kern w:val="0"/>
+          <w:lang w:eastAsia="hu-HU" w:bidi="ar-SA"/>
+        </w:rPr>
+        <w:t xml:space="preserve">összes </w:t>
+      </w:r>
+      <w:r>
+        <w:rPr>
+          <w:rFonts w:ascii="Times New Roman" w:eastAsia="Times New Roman" w:hAnsi="Times New Roman" w:cs="Times New Roman"/>
+          <w:kern w:val="0"/>
+          <w:lang w:eastAsia="hu-HU" w:bidi="ar-SA"/>
+        </w:rPr>
+        <w:t>ticket</w:t>
+      </w:r>
+      <w:r>
+        <w:rPr>
+          <w:rFonts w:ascii="Times New Roman" w:eastAsia="Times New Roman" w:hAnsi="Times New Roman" w:cs="Times New Roman"/>
+          <w:kern w:val="0"/>
+          <w:lang w:eastAsia="hu-HU" w:bidi="ar-SA"/>
+        </w:rPr>
+        <w:t xml:space="preserve"> </w:t>
+      </w:r>
+      <w:r>
+        <w:rPr>
+          <w:rFonts w:ascii="Times New Roman" w:eastAsia="Times New Roman" w:hAnsi="Times New Roman" w:cs="Times New Roman"/>
+          <w:kern w:val="0"/>
+          <w:lang w:eastAsia="hu-HU" w:bidi="ar-SA"/>
+        </w:rPr>
+        <w:t>lekérdezése 200-as várt válaszüzenettel</w:t>
+      </w:r>
+    </w:p>
+    <w:p>
+      <w:pPr>
+        <w:pStyle w:val="Listaszerbekezds"/>
+        <w:numPr>
+          <w:ilvl w:val="2"/>
+          <w:numId w:val="3"/>
+        </w:numPr>
+        <w:suppressAutoHyphens w:val="0"/>
+        <w:autoSpaceDN/>
+        <w:spacing w:before="100" w:beforeAutospacing="1" w:after="100" w:afterAutospacing="1"/>
+        <w:textAlignment w:val="auto"/>
+        <w:rPr>
+          <w:rFonts w:ascii="Times New Roman" w:eastAsia="Times New Roman" w:hAnsi="Times New Roman" w:cs="Times New Roman"/>
+          <w:kern w:val="0"/>
+          <w:lang w:eastAsia="hu-HU" w:bidi="ar-SA"/>
+        </w:rPr>
+      </w:pPr>
+      <w:r>
+        <w:rPr>
+          <w:rFonts w:ascii="Times New Roman" w:eastAsia="Times New Roman" w:hAnsi="Times New Roman" w:cs="Times New Roman"/>
+          <w:kern w:val="0"/>
+          <w:lang w:eastAsia="hu-HU" w:bidi="ar-SA"/>
+        </w:rPr>
+        <w:t xml:space="preserve">egy </w:t>
+      </w:r>
+      <w:r>
+        <w:rPr>
+          <w:rFonts w:ascii="Times New Roman" w:eastAsia="Times New Roman" w:hAnsi="Times New Roman" w:cs="Times New Roman"/>
+          <w:kern w:val="0"/>
+          <w:lang w:eastAsia="hu-HU" w:bidi="ar-SA"/>
+        </w:rPr>
+        <w:t xml:space="preserve">ticket </w:t>
+      </w:r>
+      <w:r>
+        <w:rPr>
+          <w:rFonts w:ascii="Times New Roman" w:eastAsia="Times New Roman" w:hAnsi="Times New Roman" w:cs="Times New Roman"/>
+          <w:kern w:val="0"/>
+          <w:lang w:eastAsia="hu-HU" w:bidi="ar-SA"/>
+        </w:rPr>
+        <w:t>lekérdezése 200-as várt válaszüzenettel</w:t>
+      </w:r>
+    </w:p>
+    <w:p>
+      <w:pPr>
+        <w:pStyle w:val="Listaszerbekezds"/>
+        <w:numPr>
+          <w:ilvl w:val="2"/>
+          <w:numId w:val="3"/>
+        </w:numPr>
+        <w:suppressAutoHyphens w:val="0"/>
+        <w:autoSpaceDN/>
+        <w:spacing w:before="100" w:beforeAutospacing="1" w:after="100" w:afterAutospacing="1"/>
+        <w:textAlignment w:val="auto"/>
+        <w:rPr>
+          <w:rFonts w:ascii="Times New Roman" w:eastAsia="Times New Roman" w:hAnsi="Times New Roman" w:cs="Times New Roman"/>
+          <w:kern w:val="0"/>
+          <w:lang w:eastAsia="hu-HU" w:bidi="ar-SA"/>
+        </w:rPr>
+      </w:pPr>
+      <w:r>
+        <w:rPr>
+          <w:rFonts w:ascii="Times New Roman" w:eastAsia="Times New Roman" w:hAnsi="Times New Roman" w:cs="Times New Roman"/>
+          <w:kern w:val="0"/>
+          <w:lang w:eastAsia="hu-HU" w:bidi="ar-SA"/>
+        </w:rPr>
+        <w:t xml:space="preserve">egy </w:t>
+      </w:r>
+      <w:r>
+        <w:rPr>
+          <w:rFonts w:ascii="Times New Roman" w:eastAsia="Times New Roman" w:hAnsi="Times New Roman" w:cs="Times New Roman"/>
+          <w:kern w:val="0"/>
+          <w:lang w:eastAsia="hu-HU" w:bidi="ar-SA"/>
+        </w:rPr>
+        <w:t xml:space="preserve">ticket </w:t>
+      </w:r>
+      <w:r>
+        <w:rPr>
+          <w:rFonts w:ascii="Times New Roman" w:eastAsia="Times New Roman" w:hAnsi="Times New Roman" w:cs="Times New Roman"/>
+          <w:kern w:val="0"/>
+          <w:lang w:eastAsia="hu-HU" w:bidi="ar-SA"/>
+        </w:rPr>
+        <w:t>módosítása, felhasználói szintű authentikációval apin keresztül, majd az adott elem lekérdezése és ezen két elem összehasonlítása</w:t>
+      </w:r>
+    </w:p>
+    <w:p>
+      <w:pPr>
+        <w:pStyle w:val="Listaszerbekezds"/>
+        <w:numPr>
+          <w:ilvl w:val="2"/>
+          <w:numId w:val="3"/>
+        </w:numPr>
+        <w:suppressAutoHyphens w:val="0"/>
+        <w:autoSpaceDN/>
+        <w:spacing w:before="100" w:beforeAutospacing="1" w:after="100" w:afterAutospacing="1"/>
+        <w:textAlignment w:val="auto"/>
+        <w:rPr>
+          <w:rFonts w:ascii="Times New Roman" w:eastAsia="Times New Roman" w:hAnsi="Times New Roman" w:cs="Times New Roman"/>
+          <w:kern w:val="0"/>
+          <w:lang w:eastAsia="hu-HU" w:bidi="ar-SA"/>
+        </w:rPr>
+      </w:pPr>
+      <w:r>
+        <w:rPr>
+          <w:rFonts w:ascii="Times New Roman" w:eastAsia="Times New Roman" w:hAnsi="Times New Roman" w:cs="Times New Roman"/>
+          <w:kern w:val="0"/>
+          <w:lang w:eastAsia="hu-HU" w:bidi="ar-SA"/>
+        </w:rPr>
+        <w:t>egy ticket létrehozása apin keresztül admin szintű authentikációval, majd ezen ticket lekérdezése az adatbázisból, és az eredmény összehasonlítása</w:t>
+      </w:r>
+    </w:p>
+    <w:p>
+      <w:pPr>
+        <w:pStyle w:val="Listaszerbekezds"/>
+        <w:numPr>
+          <w:ilvl w:val="2"/>
+          <w:numId w:val="3"/>
+        </w:numPr>
+        <w:suppressAutoHyphens w:val="0"/>
+        <w:autoSpaceDN/>
+        <w:spacing w:before="100" w:beforeAutospacing="1" w:after="100" w:afterAutospacing="1"/>
+        <w:textAlignment w:val="auto"/>
+        <w:rPr>
+          <w:rFonts w:ascii="Times New Roman" w:eastAsia="Times New Roman" w:hAnsi="Times New Roman" w:cs="Times New Roman"/>
+          <w:kern w:val="0"/>
+          <w:lang w:eastAsia="hu-HU" w:bidi="ar-SA"/>
+        </w:rPr>
+      </w:pPr>
+      <w:r>
+        <w:rPr>
+          <w:rFonts w:ascii="Times New Roman" w:eastAsia="Times New Roman" w:hAnsi="Times New Roman" w:cs="Times New Roman"/>
+          <w:kern w:val="0"/>
+          <w:lang w:eastAsia="hu-HU" w:bidi="ar-SA"/>
+        </w:rPr>
+        <w:t>egy adott ticket létrehozása apin keresztül, ezen ticket létezésének tesztelése az adatbázisban, majd ezen ticket törlése az adatbázisból apin keresztül, és ezen ticket hiányának tesztelése az adatbázisból</w:t>
+      </w:r>
+    </w:p>
+    <w:p>
+      <w:pPr>
+        <w:suppressAutoHyphens w:val="0"/>
+        <w:autoSpaceDN/>
+        <w:spacing w:before="100" w:beforeAutospacing="1" w:after="100" w:afterAutospacing="1"/>
+        <w:ind w:left="709"/>
+        <w:textAlignment w:val="auto"/>
+        <w:rPr>
+          <w:rFonts w:ascii="Times New Roman" w:eastAsia="Times New Roman" w:hAnsi="Times New Roman" w:cs="Times New Roman"/>
+          <w:kern w:val="0"/>
+          <w:lang w:eastAsia="hu-HU" w:bidi="ar-SA"/>
+        </w:rPr>
+      </w:pPr>
+    </w:p>
+    <w:p>
+      <w:pPr>
+        <w:suppressAutoHyphens w:val="0"/>
+        <w:autoSpaceDN/>
+        <w:spacing w:before="100" w:beforeAutospacing="1" w:after="100" w:afterAutospacing="1"/>
+        <w:ind w:left="709"/>
+        <w:textAlignment w:val="auto"/>
+        <w:rPr>
+          <w:rFonts w:ascii="Times New Roman" w:eastAsia="Times New Roman" w:hAnsi="Times New Roman" w:cs="Times New Roman"/>
+          <w:kern w:val="0"/>
+          <w:lang w:eastAsia="hu-HU" w:bidi="ar-SA"/>
+        </w:rPr>
+      </w:pPr>
+    </w:p>
+    <w:p>
+      <w:pPr>
+        <w:suppressAutoHyphens w:val="0"/>
+        <w:autoSpaceDN/>
+        <w:spacing w:before="100" w:beforeAutospacing="1" w:after="100" w:afterAutospacing="1"/>
+        <w:ind w:left="709"/>
+        <w:textAlignment w:val="auto"/>
+        <w:rPr>
+          <w:rFonts w:ascii="Times New Roman" w:eastAsia="Times New Roman" w:hAnsi="Times New Roman" w:cs="Times New Roman"/>
+          <w:kern w:val="0"/>
+          <w:lang w:eastAsia="hu-HU" w:bidi="ar-SA"/>
+        </w:rPr>
+      </w:pPr>
+    </w:p>
+    <w:p>
+      <w:pPr>
+        <w:suppressAutoHyphens w:val="0"/>
+        <w:autoSpaceDN/>
+        <w:spacing w:before="100" w:beforeAutospacing="1" w:after="100" w:afterAutospacing="1"/>
+        <w:ind w:left="709"/>
+        <w:textAlignment w:val="auto"/>
+        <w:rPr>
+          <w:rFonts w:ascii="Times New Roman" w:eastAsia="Times New Roman" w:hAnsi="Times New Roman" w:cs="Times New Roman"/>
+          <w:kern w:val="0"/>
+          <w:lang w:eastAsia="hu-HU" w:bidi="ar-SA"/>
+        </w:rPr>
+      </w:pPr>
+    </w:p>
+    <w:p>
+      <w:pPr>
+        <w:suppressAutoHyphens w:val="0"/>
+        <w:autoSpaceDN/>
+        <w:spacing w:before="100" w:beforeAutospacing="1" w:after="100" w:afterAutospacing="1"/>
+        <w:textAlignment w:val="auto"/>
+        <w:rPr>
+          <w:rFonts w:ascii="Times New Roman" w:eastAsia="Times New Roman" w:hAnsi="Times New Roman" w:cs="Times New Roman"/>
+          <w:kern w:val="0"/>
+          <w:lang w:eastAsia="hu-HU" w:bidi="ar-SA"/>
+        </w:rPr>
+      </w:pPr>
+    </w:p>
+    <w:p>
+      <w:pPr>
+        <w:suppressAutoHyphens w:val="0"/>
+        <w:autoSpaceDN/>
+        <w:spacing w:before="100" w:beforeAutospacing="1" w:after="100" w:afterAutospacing="1"/>
+        <w:textAlignment w:val="auto"/>
+        <w:rPr>
+          <w:rFonts w:ascii="Times New Roman" w:eastAsia="Times New Roman" w:hAnsi="Times New Roman" w:cs="Times New Roman"/>
+          <w:kern w:val="0"/>
+          <w:lang w:eastAsia="hu-HU" w:bidi="ar-SA"/>
+        </w:rPr>
       </w:pPr>
     </w:p>
     <w:sectPr>
@@ -6735,11 +7563,127 @@
       </w:pPr>
     </w:lvl>
   </w:abstractNum>
+  <w:abstractNum w:abstractNumId="2" w15:restartNumberingAfterBreak="0">
+    <w:nsid w:val="573F44CA"/>
+    <w:multiLevelType w:val="hybridMultilevel"/>
+    <w:tmpl w:val="5B90294A"/>
+    <w:lvl w:ilvl="0" w:tplc="040E0001">
+      <w:start w:val="1"/>
+      <w:numFmt w:val="bullet"/>
+      <w:lvlText w:val=""/>
+      <w:lvlJc w:val="left"/>
+      <w:pPr>
+        <w:ind w:left="720" w:hanging="360"/>
+      </w:pPr>
+      <w:rPr>
+        <w:rFonts w:ascii="Symbol" w:hAnsi="Symbol" w:hint="default"/>
+      </w:rPr>
+    </w:lvl>
+    <w:lvl w:ilvl="1" w:tplc="040E0003" w:tentative="1">
+      <w:start w:val="1"/>
+      <w:numFmt w:val="bullet"/>
+      <w:lvlText w:val="o"/>
+      <w:lvlJc w:val="left"/>
+      <w:pPr>
+        <w:ind w:left="1440" w:hanging="360"/>
+      </w:pPr>
+      <w:rPr>
+        <w:rFonts w:ascii="Courier New" w:hAnsi="Courier New" w:cs="Courier New" w:hint="default"/>
+      </w:rPr>
+    </w:lvl>
+    <w:lvl w:ilvl="2" w:tplc="040E0005">
+      <w:start w:val="1"/>
+      <w:numFmt w:val="bullet"/>
+      <w:lvlText w:val=""/>
+      <w:lvlJc w:val="left"/>
+      <w:pPr>
+        <w:ind w:left="2160" w:hanging="360"/>
+      </w:pPr>
+      <w:rPr>
+        <w:rFonts w:ascii="Wingdings" w:hAnsi="Wingdings" w:hint="default"/>
+      </w:rPr>
+    </w:lvl>
+    <w:lvl w:ilvl="3" w:tplc="040E0001" w:tentative="1">
+      <w:start w:val="1"/>
+      <w:numFmt w:val="bullet"/>
+      <w:lvlText w:val=""/>
+      <w:lvlJc w:val="left"/>
+      <w:pPr>
+        <w:ind w:left="2880" w:hanging="360"/>
+      </w:pPr>
+      <w:rPr>
+        <w:rFonts w:ascii="Symbol" w:hAnsi="Symbol" w:hint="default"/>
+      </w:rPr>
+    </w:lvl>
+    <w:lvl w:ilvl="4" w:tplc="040E0003" w:tentative="1">
+      <w:start w:val="1"/>
+      <w:numFmt w:val="bullet"/>
+      <w:lvlText w:val="o"/>
+      <w:lvlJc w:val="left"/>
+      <w:pPr>
+        <w:ind w:left="3600" w:hanging="360"/>
+      </w:pPr>
+      <w:rPr>
+        <w:rFonts w:ascii="Courier New" w:hAnsi="Courier New" w:cs="Courier New" w:hint="default"/>
+      </w:rPr>
+    </w:lvl>
+    <w:lvl w:ilvl="5" w:tplc="040E0005" w:tentative="1">
+      <w:start w:val="1"/>
+      <w:numFmt w:val="bullet"/>
+      <w:lvlText w:val=""/>
+      <w:lvlJc w:val="left"/>
+      <w:pPr>
+        <w:ind w:left="4320" w:hanging="360"/>
+      </w:pPr>
+      <w:rPr>
+        <w:rFonts w:ascii="Wingdings" w:hAnsi="Wingdings" w:hint="default"/>
+      </w:rPr>
+    </w:lvl>
+    <w:lvl w:ilvl="6" w:tplc="040E0001" w:tentative="1">
+      <w:start w:val="1"/>
+      <w:numFmt w:val="bullet"/>
+      <w:lvlText w:val=""/>
+      <w:lvlJc w:val="left"/>
+      <w:pPr>
+        <w:ind w:left="5040" w:hanging="360"/>
+      </w:pPr>
+      <w:rPr>
+        <w:rFonts w:ascii="Symbol" w:hAnsi="Symbol" w:hint="default"/>
+      </w:rPr>
+    </w:lvl>
+    <w:lvl w:ilvl="7" w:tplc="040E0003" w:tentative="1">
+      <w:start w:val="1"/>
+      <w:numFmt w:val="bullet"/>
+      <w:lvlText w:val="o"/>
+      <w:lvlJc w:val="left"/>
+      <w:pPr>
+        <w:ind w:left="5760" w:hanging="360"/>
+      </w:pPr>
+      <w:rPr>
+        <w:rFonts w:ascii="Courier New" w:hAnsi="Courier New" w:cs="Courier New" w:hint="default"/>
+      </w:rPr>
+    </w:lvl>
+    <w:lvl w:ilvl="8" w:tplc="040E0005" w:tentative="1">
+      <w:start w:val="1"/>
+      <w:numFmt w:val="bullet"/>
+      <w:lvlText w:val=""/>
+      <w:lvlJc w:val="left"/>
+      <w:pPr>
+        <w:ind w:left="6480" w:hanging="360"/>
+      </w:pPr>
+      <w:rPr>
+        <w:rFonts w:ascii="Wingdings" w:hAnsi="Wingdings" w:hint="default"/>
+      </w:rPr>
+    </w:lvl>
+  </w:abstractNum>
   <w:num w:numId="1">
     <w:abstractNumId w:val="1"/>
   </w:num>
   <w:num w:numId="2">
     <w:abstractNumId w:val="0"/>
+  </w:num>
+  <w:num w:numId="3">
+    <w:abstractNumId w:val="2"/>
   </w:num>
 </w:numbering>
 </file>
@@ -7278,6 +8222,21 @@
       <w:szCs w:val="20"/>
     </w:rPr>
   </w:style>
+  <w:style w:type="paragraph" w:styleId="Listaszerbekezds">
+    <w:name w:val="List Paragraph"/>
+    <w:basedOn w:val="Norml"/>
+    <w:uiPriority w:val="34"/>
+    <w:qFormat/>
+    <w:rsid w:val="00F85166"/>
+    <w:pPr>
+      <w:ind w:left="720"/>
+      <w:contextualSpacing/>
+    </w:pPr>
+    <w:rPr>
+      <w:rFonts w:cs="Mangal"/>
+      <w:szCs w:val="21"/>
+    </w:rPr>
+  </w:style>
 </w:styles>
 </file>
 

</xml_diff>